<commit_message>
Update report (parts 4-7).
</commit_message>
<xml_diff>
--- a/docs/report.docx
+++ b/docs/report.docx
@@ -71,12 +71,12 @@
     <w:p>
       <w:pPr>
         <w:rPr>
-          <w:lang w:val="en-US"/>
-        </w:rPr>
-      </w:pPr>
-      <w:r>
-        <w:rPr>
-          <w:lang w:val="en-US"/>
+          <w:lang w:val="ru-RU"/>
+        </w:rPr>
+      </w:pPr>
+      <w:r>
+        <w:rPr>
+          <w:lang w:val="ru-RU"/>
         </w:rPr>
         <w:t>…</w:t>
       </w:r>
@@ -92,13 +92,7 @@
         <w:rPr>
           <w:lang w:val="ru-RU"/>
         </w:rPr>
-        <w:t xml:space="preserve">Часть </w:t>
-      </w:r>
-      <w:r>
-        <w:rPr>
-          <w:lang w:val="ru-RU"/>
-        </w:rPr>
-        <w:t>2</w:t>
+        <w:t>Часть 2</w:t>
       </w:r>
     </w:p>
     <w:p>
@@ -125,13 +119,7 @@
         <w:rPr>
           <w:lang w:val="ru-RU"/>
         </w:rPr>
-        <w:t xml:space="preserve">Часть </w:t>
-      </w:r>
-      <w:r>
-        <w:rPr>
-          <w:lang w:val="ru-RU"/>
-        </w:rPr>
-        <w:t>3</w:t>
+        <w:t>Часть 3</w:t>
       </w:r>
     </w:p>
     <w:p>
@@ -164,7 +152,7 @@
         <w:rPr>
           <w:lang w:val="ru-RU"/>
         </w:rPr>
-        <w:t>4</w:t>
+        <w:t>4. Анализ графика функции.</w:t>
       </w:r>
     </w:p>
     <w:p>
@@ -748,139 +736,1974 @@
         </w:rPr>
         <w:t>которая не имеет корней на исследуемом промежутке.</w:t>
       </w:r>
+    </w:p>
+    <w:p>
+      <w:pPr>
+        <w:pStyle w:val="Heading2"/>
+        <w:rPr>
+          <w:lang w:val="ru-RU"/>
+        </w:rPr>
+      </w:pPr>
+      <w:r>
+        <w:rPr>
+          <w:lang w:val="ru-RU"/>
+        </w:rPr>
+        <w:t>Часть 5</w:t>
+      </w:r>
+      <w:r>
+        <w:rPr>
+          <w:lang w:val="ru-RU"/>
+        </w:rPr>
+        <w:t>. Метод биекций.</w:t>
+      </w:r>
+    </w:p>
+    <w:tbl>
+      <w:tblPr>
+        <w:tblStyle w:val="TableGrid"/>
+        <w:tblW w:w="0" w:type="auto"/>
+        <w:tblLook w:val="04A0" w:firstRow="1" w:lastRow="0" w:firstColumn="1" w:lastColumn="0" w:noHBand="0" w:noVBand="1"/>
+      </w:tblPr>
+      <w:tblGrid>
+        <w:gridCol w:w="355"/>
+        <w:gridCol w:w="1350"/>
+        <w:gridCol w:w="2790"/>
+        <w:gridCol w:w="1350"/>
+        <w:gridCol w:w="3217"/>
+      </w:tblGrid>
+      <w:tr>
+        <w:tc>
+          <w:tcPr>
+            <w:tcW w:w="355" w:type="dxa"/>
+          </w:tcPr>
+          <w:p>
+            <w:pPr>
+              <w:rPr>
+                <w:lang w:val="en-US"/>
+              </w:rPr>
+            </w:pPr>
+            <w:r>
+              <w:rPr>
+                <w:lang w:val="en-US"/>
+              </w:rPr>
+              <w:t>#</w:t>
+            </w:r>
+          </w:p>
+        </w:tc>
+        <w:tc>
+          <w:tcPr>
+            <w:tcW w:w="1350" w:type="dxa"/>
+          </w:tcPr>
+          <w:p>
+            <w:pPr>
+              <w:rPr>
+                <w:lang w:val="ru-RU"/>
+              </w:rPr>
+            </w:pPr>
+            <w:r>
+              <w:rPr>
+                <w:lang w:val="ru-RU"/>
+              </w:rPr>
+              <w:t>Левая граница до</w:t>
+            </w:r>
+          </w:p>
+        </w:tc>
+        <w:tc>
+          <w:tcPr>
+            <w:tcW w:w="2790" w:type="dxa"/>
+          </w:tcPr>
+          <w:p>
+            <w:pPr>
+              <w:rPr>
+                <w:lang w:val="ru-RU"/>
+              </w:rPr>
+            </w:pPr>
+            <w:r>
+              <w:rPr>
+                <w:lang w:val="ru-RU"/>
+              </w:rPr>
+              <w:t>Левая граница после</w:t>
+            </w:r>
+          </w:p>
+        </w:tc>
+        <w:tc>
+          <w:tcPr>
+            <w:tcW w:w="1350" w:type="dxa"/>
+          </w:tcPr>
+          <w:p>
+            <w:pPr>
+              <w:rPr>
+                <w:lang w:val="ru-RU"/>
+              </w:rPr>
+            </w:pPr>
+            <w:r>
+              <w:rPr>
+                <w:lang w:val="ru-RU"/>
+              </w:rPr>
+              <w:t>Правая граница до</w:t>
+            </w:r>
+          </w:p>
+        </w:tc>
+        <w:tc>
+          <w:tcPr>
+            <w:tcW w:w="3217" w:type="dxa"/>
+          </w:tcPr>
+          <w:p>
+            <w:pPr>
+              <w:rPr>
+                <w:lang w:val="ru-RU"/>
+              </w:rPr>
+            </w:pPr>
+            <w:r>
+              <w:rPr>
+                <w:lang w:val="ru-RU"/>
+              </w:rPr>
+              <w:t>Правая граница после</w:t>
+            </w:r>
+          </w:p>
+        </w:tc>
+      </w:tr>
+      <w:tr>
+        <w:tc>
+          <w:tcPr>
+            <w:tcW w:w="355" w:type="dxa"/>
+          </w:tcPr>
+          <w:p>
+            <w:pPr>
+              <w:rPr>
+                <w:lang w:val="en-US"/>
+              </w:rPr>
+            </w:pPr>
+            <w:r>
+              <w:rPr>
+                <w:lang w:val="en-US"/>
+              </w:rPr>
+              <w:t>1</w:t>
+            </w:r>
+          </w:p>
+        </w:tc>
+        <w:tc>
+          <w:tcPr>
+            <w:tcW w:w="1350" w:type="dxa"/>
+          </w:tcPr>
+          <w:p>
+            <w:pPr>
+              <w:rPr>
+                <w:lang w:val="ru-RU"/>
+              </w:rPr>
+            </w:pPr>
+            <w:r>
+              <w:rPr>
+                <w:lang w:val="ru-RU"/>
+              </w:rPr>
+              <w:t>-2</w:t>
+            </w:r>
+          </w:p>
+        </w:tc>
+        <w:tc>
+          <w:tcPr>
+            <w:tcW w:w="2790" w:type="dxa"/>
+          </w:tcPr>
+          <w:p>
+            <w:pPr>
+              <w:rPr>
+                <w:lang w:val="ru-RU"/>
+              </w:rPr>
+            </w:pPr>
+            <w:r>
+              <w:rPr>
+                <w:lang w:val="ru-RU"/>
+              </w:rPr>
+              <w:t>-1.9519531250000002</w:t>
+            </w:r>
+          </w:p>
+        </w:tc>
+        <w:tc>
+          <w:tcPr>
+            <w:tcW w:w="1350" w:type="dxa"/>
+          </w:tcPr>
+          <w:p>
+            <w:pPr>
+              <w:rPr>
+                <w:lang w:val="ru-RU"/>
+              </w:rPr>
+            </w:pPr>
+            <w:r>
+              <w:rPr>
+                <w:lang w:val="ru-RU"/>
+              </w:rPr>
+              <w:t>-1.6</w:t>
+            </w:r>
+          </w:p>
+        </w:tc>
+        <w:tc>
+          <w:tcPr>
+            <w:tcW w:w="3217" w:type="dxa"/>
+          </w:tcPr>
+          <w:p>
+            <w:pPr>
+              <w:rPr>
+                <w:lang w:val="ru-RU"/>
+              </w:rPr>
+            </w:pPr>
+            <w:r>
+              <w:rPr>
+                <w:lang w:val="ru-RU"/>
+              </w:rPr>
+              <w:t>-1.9518554687500003</w:t>
+            </w:r>
+          </w:p>
+        </w:tc>
+      </w:tr>
+      <w:tr>
+        <w:tc>
+          <w:tcPr>
+            <w:tcW w:w="355" w:type="dxa"/>
+          </w:tcPr>
+          <w:p>
+            <w:pPr>
+              <w:rPr>
+                <w:lang w:val="en-US"/>
+              </w:rPr>
+            </w:pPr>
+            <w:r>
+              <w:rPr>
+                <w:lang w:val="en-US"/>
+              </w:rPr>
+              <w:t>2</w:t>
+            </w:r>
+          </w:p>
+        </w:tc>
+        <w:tc>
+          <w:tcPr>
+            <w:tcW w:w="1350" w:type="dxa"/>
+          </w:tcPr>
+          <w:p>
+            <w:pPr>
+              <w:rPr>
+                <w:lang w:val="ru-RU"/>
+              </w:rPr>
+            </w:pPr>
+            <w:r>
+              <w:rPr>
+                <w:lang w:val="ru-RU"/>
+              </w:rPr>
+              <w:t>-1.4</w:t>
+            </w:r>
+          </w:p>
+        </w:tc>
+        <w:tc>
+          <w:tcPr>
+            <w:tcW w:w="2790" w:type="dxa"/>
+          </w:tcPr>
+          <w:p>
+            <w:pPr>
+              <w:rPr>
+                <w:lang w:val="ru-RU"/>
+              </w:rPr>
+            </w:pPr>
+            <w:r>
+              <w:rPr>
+                <w:lang w:val="ru-RU"/>
+              </w:rPr>
+              <w:t>-1.1358398437499999</w:t>
+            </w:r>
+          </w:p>
+        </w:tc>
+        <w:tc>
+          <w:tcPr>
+            <w:tcW w:w="1350" w:type="dxa"/>
+          </w:tcPr>
+          <w:p>
+            <w:pPr>
+              <w:rPr>
+                <w:lang w:val="ru-RU"/>
+              </w:rPr>
+            </w:pPr>
+            <w:r>
+              <w:rPr>
+                <w:lang w:val="ru-RU"/>
+              </w:rPr>
+              <w:t>-1</w:t>
+            </w:r>
+          </w:p>
+        </w:tc>
+        <w:tc>
+          <w:tcPr>
+            <w:tcW w:w="3217" w:type="dxa"/>
+          </w:tcPr>
+          <w:p>
+            <w:pPr>
+              <w:rPr>
+                <w:lang w:val="ru-RU"/>
+              </w:rPr>
+            </w:pPr>
+            <w:r>
+              <w:rPr>
+                <w:lang w:val="ru-RU"/>
+              </w:rPr>
+              <w:t>-1.1357421874999998</w:t>
+            </w:r>
+          </w:p>
+        </w:tc>
+      </w:tr>
+      <w:tr>
+        <w:tc>
+          <w:tcPr>
+            <w:tcW w:w="355" w:type="dxa"/>
+          </w:tcPr>
+          <w:p>
+            <w:pPr>
+              <w:rPr>
+                <w:lang w:val="en-US"/>
+              </w:rPr>
+            </w:pPr>
+            <w:r>
+              <w:rPr>
+                <w:lang w:val="en-US"/>
+              </w:rPr>
+              <w:t>3</w:t>
+            </w:r>
+          </w:p>
+        </w:tc>
+        <w:tc>
+          <w:tcPr>
+            <w:tcW w:w="1350" w:type="dxa"/>
+          </w:tcPr>
+          <w:p>
+            <w:pPr>
+              <w:rPr>
+                <w:lang w:val="ru-RU"/>
+              </w:rPr>
+            </w:pPr>
+            <w:r>
+              <w:rPr>
+                <w:lang w:val="ru-RU"/>
+              </w:rPr>
+              <w:t>1.7</w:t>
+            </w:r>
+          </w:p>
+        </w:tc>
+        <w:tc>
+          <w:tcPr>
+            <w:tcW w:w="2790" w:type="dxa"/>
+          </w:tcPr>
+          <w:p>
+            <w:pPr>
+              <w:rPr>
+                <w:lang w:val="ru-RU"/>
+              </w:rPr>
+            </w:pPr>
+            <w:r>
+              <w:rPr>
+                <w:lang w:val="ru-RU"/>
+              </w:rPr>
+              <w:t>1.9518554687500003</w:t>
+            </w:r>
+          </w:p>
+        </w:tc>
+        <w:tc>
+          <w:tcPr>
+            <w:tcW w:w="1350" w:type="dxa"/>
+          </w:tcPr>
+          <w:p>
+            <w:pPr>
+              <w:rPr>
+                <w:lang w:val="en-US"/>
+              </w:rPr>
+            </w:pPr>
+            <w:r>
+              <w:rPr>
+                <w:lang w:val="ru-RU"/>
+              </w:rPr>
+              <w:t>2.1</w:t>
+            </w:r>
+          </w:p>
+        </w:tc>
+        <w:tc>
+          <w:tcPr>
+            <w:tcW w:w="3217" w:type="dxa"/>
+          </w:tcPr>
+          <w:p>
+            <w:pPr>
+              <w:rPr>
+                <w:lang w:val="ru-RU"/>
+              </w:rPr>
+            </w:pPr>
+            <w:r>
+              <w:rPr>
+                <w:lang w:val="ru-RU"/>
+              </w:rPr>
+              <w:t>1.9519531250000002</w:t>
+            </w:r>
+          </w:p>
+        </w:tc>
+      </w:tr>
+    </w:tbl>
+    <w:p>
+      <w:pPr>
+        <w:rPr>
+          <w:lang w:val="ru-RU"/>
+        </w:rPr>
+      </w:pPr>
+    </w:p>
+    <w:p>
+      <w:pPr>
+        <w:rPr>
+          <w:i/>
+          <w:lang w:val="ru-RU"/>
+        </w:rPr>
+      </w:pPr>
+      <w:r>
+        <w:rPr>
+          <w:lang w:val="ru-RU"/>
+        </w:rPr>
+        <w:t xml:space="preserve">Как можно легко подтвердить, все три отрезка теперь имеют ширину меньше </w:t>
+      </w:r>
+      <m:oMath>
+        <m:sSup>
+          <m:sSupPr>
+            <m:ctrlPr>
+              <w:rPr>
+                <w:rFonts w:ascii="Cambria Math" w:hAnsi="Cambria Math"/>
+                <w:i/>
+                <w:lang w:val="ru-RU"/>
+              </w:rPr>
+            </m:ctrlPr>
+          </m:sSupPr>
+          <m:e>
+            <m:r>
+              <w:rPr>
+                <w:rFonts w:ascii="Cambria Math" w:hAnsi="Cambria Math"/>
+                <w:lang w:val="ru-RU"/>
+              </w:rPr>
+              <m:t>10</m:t>
+            </m:r>
+          </m:e>
+          <m:sup>
+            <m:r>
+              <w:rPr>
+                <w:rFonts w:ascii="Cambria Math" w:hAnsi="Cambria Math"/>
+                <w:lang w:val="ru-RU"/>
+              </w:rPr>
+              <m:t>-4</m:t>
+            </m:r>
+          </m:sup>
+        </m:sSup>
+      </m:oMath>
+      <w:r>
+        <w:rPr>
+          <w:rFonts w:eastAsiaTheme="minorEastAsia"/>
+          <w:lang w:val="ru-RU"/>
+        </w:rPr>
+        <w:t xml:space="preserve">. </w:t>
+      </w:r>
+      <w:r>
+        <w:rPr>
+          <w:rFonts w:eastAsiaTheme="minorEastAsia"/>
+          <w:lang w:val="ru-RU"/>
+        </w:rPr>
+        <w:t xml:space="preserve">Во всех трёх случаях метод бисекций сделал 12 шагов. С математической точки зрения так и должно быть, так как длина каждого отрезка в начале была </w:t>
+      </w:r>
+      <m:oMath>
+        <m:r>
+          <w:rPr>
+            <w:rFonts w:ascii="Cambria Math" w:eastAsiaTheme="minorEastAsia" w:hAnsi="Cambria Math"/>
+            <w:lang w:val="ru-RU"/>
+          </w:rPr>
+          <m:t>0.4</m:t>
+        </m:r>
+      </m:oMath>
+      <w:r>
+        <w:rPr>
+          <w:rFonts w:eastAsiaTheme="minorEastAsia"/>
+          <w:lang w:val="ru-RU"/>
+        </w:rPr>
+        <w:t xml:space="preserve">, а </w:t>
+      </w:r>
+      <m:oMath>
+        <m:f>
+          <m:fPr>
+            <m:ctrlPr>
+              <w:rPr>
+                <w:rFonts w:ascii="Cambria Math" w:eastAsiaTheme="minorEastAsia" w:hAnsi="Cambria Math"/>
+                <w:i/>
+                <w:lang w:val="ru-RU"/>
+              </w:rPr>
+            </m:ctrlPr>
+          </m:fPr>
+          <m:num>
+            <m:r>
+              <w:rPr>
+                <w:rFonts w:ascii="Cambria Math" w:eastAsiaTheme="minorEastAsia" w:hAnsi="Cambria Math"/>
+                <w:lang w:val="ru-RU"/>
+              </w:rPr>
+              <m:t>0.4</m:t>
+            </m:r>
+          </m:num>
+          <m:den>
+            <m:sSup>
+              <m:sSupPr>
+                <m:ctrlPr>
+                  <w:rPr>
+                    <w:rFonts w:ascii="Cambria Math" w:eastAsiaTheme="minorEastAsia" w:hAnsi="Cambria Math"/>
+                    <w:i/>
+                    <w:lang w:val="ru-RU"/>
+                  </w:rPr>
+                </m:ctrlPr>
+              </m:sSupPr>
+              <m:e>
+                <m:r>
+                  <w:rPr>
+                    <w:rFonts w:ascii="Cambria Math" w:eastAsiaTheme="minorEastAsia" w:hAnsi="Cambria Math"/>
+                    <w:lang w:val="ru-RU"/>
+                  </w:rPr>
+                  <m:t>2</m:t>
+                </m:r>
+              </m:e>
+              <m:sup>
+                <m:r>
+                  <w:rPr>
+                    <w:rFonts w:ascii="Cambria Math" w:eastAsiaTheme="minorEastAsia" w:hAnsi="Cambria Math"/>
+                    <w:lang w:val="ru-RU"/>
+                  </w:rPr>
+                  <m:t>12</m:t>
+                </m:r>
+              </m:sup>
+            </m:sSup>
+          </m:den>
+        </m:f>
+        <m:r>
+          <w:rPr>
+            <w:rFonts w:ascii="Cambria Math" w:eastAsiaTheme="minorEastAsia" w:hAnsi="Cambria Math"/>
+            <w:lang w:val="ru-RU"/>
+          </w:rPr>
+          <m:t>≈9.8*</m:t>
+        </m:r>
+        <m:sSup>
+          <m:sSupPr>
+            <m:ctrlPr>
+              <w:rPr>
+                <w:rFonts w:ascii="Cambria Math" w:eastAsiaTheme="minorEastAsia" w:hAnsi="Cambria Math"/>
+                <w:i/>
+                <w:lang w:val="ru-RU"/>
+              </w:rPr>
+            </m:ctrlPr>
+          </m:sSupPr>
+          <m:e>
+            <m:r>
+              <w:rPr>
+                <w:rFonts w:ascii="Cambria Math" w:eastAsiaTheme="minorEastAsia" w:hAnsi="Cambria Math"/>
+                <w:lang w:val="ru-RU"/>
+              </w:rPr>
+              <m:t>10</m:t>
+            </m:r>
+          </m:e>
+          <m:sup>
+            <m:r>
+              <w:rPr>
+                <w:rFonts w:ascii="Cambria Math" w:eastAsiaTheme="minorEastAsia" w:hAnsi="Cambria Math"/>
+                <w:lang w:val="ru-RU"/>
+              </w:rPr>
+              <m:t>-5</m:t>
+            </m:r>
+          </m:sup>
+        </m:sSup>
+        <m:r>
+          <w:rPr>
+            <w:rFonts w:ascii="Cambria Math" w:eastAsiaTheme="minorEastAsia" w:hAnsi="Cambria Math"/>
+            <w:lang w:val="ru-RU"/>
+          </w:rPr>
+          <m:t>&lt;</m:t>
+        </m:r>
+        <m:sSup>
+          <m:sSupPr>
+            <m:ctrlPr>
+              <w:rPr>
+                <w:rFonts w:ascii="Cambria Math" w:eastAsiaTheme="minorEastAsia" w:hAnsi="Cambria Math"/>
+                <w:i/>
+                <w:lang w:val="ru-RU"/>
+              </w:rPr>
+            </m:ctrlPr>
+          </m:sSupPr>
+          <m:e>
+            <m:r>
+              <w:rPr>
+                <w:rFonts w:ascii="Cambria Math" w:eastAsiaTheme="minorEastAsia" w:hAnsi="Cambria Math"/>
+                <w:lang w:val="ru-RU"/>
+              </w:rPr>
+              <m:t>10</m:t>
+            </m:r>
+          </m:e>
+          <m:sup>
+            <m:r>
+              <w:rPr>
+                <w:rFonts w:ascii="Cambria Math" w:eastAsiaTheme="minorEastAsia" w:hAnsi="Cambria Math"/>
+                <w:lang w:val="ru-RU"/>
+              </w:rPr>
+              <m:t>-4</m:t>
+            </m:r>
+          </m:sup>
+        </m:sSup>
+      </m:oMath>
+      <w:r>
+        <w:rPr>
+          <w:rFonts w:eastAsiaTheme="minorEastAsia"/>
+          <w:lang w:val="ru-RU"/>
+        </w:rPr>
+        <w:t>.</w:t>
+      </w:r>
+      <w:r>
+        <w:rPr>
+          <w:rFonts w:eastAsiaTheme="minorEastAsia"/>
+          <w:lang w:val="ru-RU"/>
+        </w:rPr>
+        <w:t xml:space="preserve"> </w:t>
+      </w:r>
+      <w:r>
+        <w:rPr>
+          <w:rFonts w:eastAsiaTheme="minorEastAsia"/>
+          <w:lang w:val="ru-RU"/>
+        </w:rPr>
+        <w:lastRenderedPageBreak/>
+        <w:t xml:space="preserve">Максимальная точность, которую мы может «выжать» из </w:t>
+      </w:r>
+      <w:r>
+        <w:rPr>
+          <w:rFonts w:eastAsiaTheme="minorEastAsia"/>
+          <w:lang w:val="en-US"/>
+        </w:rPr>
+        <w:t>double</w:t>
+      </w:r>
+      <w:r>
+        <w:rPr>
+          <w:rFonts w:eastAsiaTheme="minorEastAsia"/>
+          <w:lang w:val="ru-RU"/>
+        </w:rPr>
+        <w:t xml:space="preserve"> </w:t>
+      </w:r>
+      <w:r>
+        <w:rPr>
+          <w:rFonts w:eastAsiaTheme="minorEastAsia"/>
+          <w:lang w:val="ru-RU"/>
+        </w:rPr>
+        <w:t xml:space="preserve">в данном случае </w:t>
+      </w:r>
+      <m:oMath>
+        <m:sSup>
+          <m:sSupPr>
+            <m:ctrlPr>
+              <w:rPr>
+                <w:rFonts w:ascii="Cambria Math" w:eastAsiaTheme="minorEastAsia" w:hAnsi="Cambria Math"/>
+                <w:i/>
+                <w:lang w:val="ru-RU"/>
+              </w:rPr>
+            </m:ctrlPr>
+          </m:sSupPr>
+          <m:e>
+            <m:r>
+              <w:rPr>
+                <w:rFonts w:ascii="Cambria Math" w:eastAsiaTheme="minorEastAsia" w:hAnsi="Cambria Math"/>
+                <w:lang w:val="ru-RU"/>
+              </w:rPr>
+              <m:t>10</m:t>
+            </m:r>
+          </m:e>
+          <m:sup>
+            <m:r>
+              <w:rPr>
+                <w:rFonts w:ascii="Cambria Math" w:eastAsiaTheme="minorEastAsia" w:hAnsi="Cambria Math"/>
+                <w:lang w:val="ru-RU"/>
+              </w:rPr>
+              <m:t>-16</m:t>
+            </m:r>
+          </m:sup>
+        </m:sSup>
+      </m:oMath>
+      <w:r>
+        <w:rPr>
+          <w:rFonts w:eastAsiaTheme="minorEastAsia"/>
+          <w:lang w:val="ru-RU"/>
+        </w:rPr>
+        <w:t xml:space="preserve">. Для достижения этой точности нам сделать 52 шага методом биекций, то есть на 40 шагов больше. То есть на таком маленьком промежутке уже имеет смысл использовать метод Ньютона. </w:t>
+      </w:r>
+    </w:p>
+    <w:p>
+      <w:pPr>
+        <w:pStyle w:val="Heading2"/>
+        <w:rPr>
+          <w:lang w:val="en-US"/>
+        </w:rPr>
+      </w:pPr>
+      <w:r>
+        <w:rPr>
+          <w:lang w:val="ru-RU"/>
+        </w:rPr>
+        <w:t>Часть 6</w:t>
+      </w:r>
+      <w:r>
+        <w:rPr>
+          <w:lang w:val="ru-RU"/>
+        </w:rPr>
+        <w:t>. Дискретный метод Ньютона.</w:t>
+      </w:r>
+    </w:p>
+    <w:tbl>
+      <w:tblPr>
+        <w:tblStyle w:val="TableGrid"/>
+        <w:tblW w:w="0" w:type="auto"/>
+        <w:tblLook w:val="04A0" w:firstRow="1" w:lastRow="0" w:firstColumn="1" w:lastColumn="0" w:noHBand="0" w:noVBand="1"/>
+      </w:tblPr>
+      <w:tblGrid>
+        <w:gridCol w:w="3020"/>
+        <w:gridCol w:w="3021"/>
+        <w:gridCol w:w="3021"/>
+      </w:tblGrid>
+      <w:tr>
+        <w:tc>
+          <w:tcPr>
+            <w:tcW w:w="3020" w:type="dxa"/>
+          </w:tcPr>
+          <w:p>
+            <w:pPr>
+              <w:rPr>
+                <w:lang w:val="en-US"/>
+              </w:rPr>
+            </w:pPr>
+            <w:r>
+              <w:rPr>
+                <w:lang w:val="en-US"/>
+              </w:rPr>
+              <w:t>#</w:t>
+            </w:r>
+          </w:p>
+        </w:tc>
+        <w:tc>
+          <w:tcPr>
+            <w:tcW w:w="3021" w:type="dxa"/>
+          </w:tcPr>
+          <w:p>
+            <w:pPr>
+              <w:rPr>
+                <w:lang w:val="ru-RU"/>
+              </w:rPr>
+            </w:pPr>
+            <w:r>
+              <w:rPr>
+                <w:lang w:val="ru-RU"/>
+              </w:rPr>
+              <w:t>Количество шагов</w:t>
+            </w:r>
+          </w:p>
+        </w:tc>
+        <w:tc>
+          <w:tcPr>
+            <w:tcW w:w="3021" w:type="dxa"/>
+          </w:tcPr>
+          <w:p>
+            <w:pPr>
+              <w:rPr>
+                <w:lang w:val="ru-RU"/>
+              </w:rPr>
+            </w:pPr>
+            <w:r>
+              <w:rPr>
+                <w:lang w:val="ru-RU"/>
+              </w:rPr>
+              <w:t>Получившийся корень</w:t>
+            </w:r>
+          </w:p>
+        </w:tc>
+      </w:tr>
+      <w:tr>
+        <w:tc>
+          <w:tcPr>
+            <w:tcW w:w="3020" w:type="dxa"/>
+          </w:tcPr>
+          <w:p>
+            <w:pPr>
+              <w:rPr>
+                <w:lang w:val="ru-RU"/>
+              </w:rPr>
+            </w:pPr>
+            <w:r>
+              <w:rPr>
+                <w:lang w:val="ru-RU"/>
+              </w:rPr>
+              <w:t>1</w:t>
+            </w:r>
+          </w:p>
+        </w:tc>
+        <w:tc>
+          <w:tcPr>
+            <w:tcW w:w="3021" w:type="dxa"/>
+          </w:tcPr>
+          <w:p>
+            <w:pPr>
+              <w:rPr>
+                <w:lang w:val="ru-RU"/>
+              </w:rPr>
+            </w:pPr>
+            <w:r>
+              <w:rPr>
+                <w:lang w:val="ru-RU"/>
+              </w:rPr>
+              <w:t>5</w:t>
+            </w:r>
+          </w:p>
+        </w:tc>
+        <w:tc>
+          <w:tcPr>
+            <w:tcW w:w="3021" w:type="dxa"/>
+          </w:tcPr>
+          <w:p>
+            <w:pPr>
+              <w:rPr>
+                <w:lang w:val="ru-RU"/>
+              </w:rPr>
+            </w:pPr>
+            <w:r>
+              <w:rPr>
+                <w:lang w:val="ru-RU"/>
+              </w:rPr>
+              <w:t>-1.9519125752999189</w:t>
+            </w:r>
+          </w:p>
+        </w:tc>
+      </w:tr>
+      <w:tr>
+        <w:tc>
+          <w:tcPr>
+            <w:tcW w:w="3020" w:type="dxa"/>
+          </w:tcPr>
+          <w:p>
+            <w:pPr>
+              <w:rPr>
+                <w:lang w:val="ru-RU"/>
+              </w:rPr>
+            </w:pPr>
+            <w:r>
+              <w:rPr>
+                <w:lang w:val="ru-RU"/>
+              </w:rPr>
+              <w:t>2</w:t>
+            </w:r>
+          </w:p>
+        </w:tc>
+        <w:tc>
+          <w:tcPr>
+            <w:tcW w:w="3021" w:type="dxa"/>
+          </w:tcPr>
+          <w:p>
+            <w:pPr>
+              <w:rPr>
+                <w:lang w:val="ru-RU"/>
+              </w:rPr>
+            </w:pPr>
+            <w:r>
+              <w:rPr>
+                <w:lang w:val="ru-RU"/>
+              </w:rPr>
+              <w:t>4</w:t>
+            </w:r>
+          </w:p>
+        </w:tc>
+        <w:tc>
+          <w:tcPr>
+            <w:tcW w:w="3021" w:type="dxa"/>
+          </w:tcPr>
+          <w:p>
+            <w:pPr>
+              <w:rPr>
+                <w:lang w:val="ru-RU"/>
+              </w:rPr>
+            </w:pPr>
+            <w:r>
+              <w:rPr>
+                <w:lang w:val="ru-RU"/>
+              </w:rPr>
+              <w:t>-1.1357567044695389</w:t>
+            </w:r>
+          </w:p>
+        </w:tc>
+      </w:tr>
+      <w:tr>
+        <w:tc>
+          <w:tcPr>
+            <w:tcW w:w="3020" w:type="dxa"/>
+          </w:tcPr>
+          <w:p>
+            <w:pPr>
+              <w:rPr>
+                <w:lang w:val="ru-RU"/>
+              </w:rPr>
+            </w:pPr>
+            <w:r>
+              <w:rPr>
+                <w:lang w:val="ru-RU"/>
+              </w:rPr>
+              <w:t>3</w:t>
+            </w:r>
+          </w:p>
+        </w:tc>
+        <w:tc>
+          <w:tcPr>
+            <w:tcW w:w="3021" w:type="dxa"/>
+          </w:tcPr>
+          <w:p>
+            <w:pPr>
+              <w:rPr>
+                <w:lang w:val="ru-RU"/>
+              </w:rPr>
+            </w:pPr>
+            <w:r>
+              <w:rPr>
+                <w:lang w:val="ru-RU"/>
+              </w:rPr>
+              <w:t>5</w:t>
+            </w:r>
+          </w:p>
+        </w:tc>
+        <w:tc>
+          <w:tcPr>
+            <w:tcW w:w="3021" w:type="dxa"/>
+          </w:tcPr>
+          <w:p>
+            <w:pPr>
+              <w:rPr>
+                <w:lang w:val="ru-RU"/>
+              </w:rPr>
+            </w:pPr>
+            <w:r>
+              <w:rPr>
+                <w:lang w:val="ru-RU"/>
+              </w:rPr>
+              <w:t>1.9519145740760813</w:t>
+            </w:r>
+          </w:p>
+        </w:tc>
+      </w:tr>
+    </w:tbl>
+    <w:p>
+      <w:pPr>
+        <w:rPr>
+          <w:rFonts w:eastAsiaTheme="minorEastAsia"/>
+          <w:lang w:val="ru-RU"/>
+        </w:rPr>
+      </w:pPr>
+      <w:r>
+        <w:rPr>
+          <w:lang w:val="ru-RU"/>
+        </w:rPr>
+        <w:t xml:space="preserve">Во всех трёх случаях дискретный метод Ньютона принимал за </w:t>
+      </w:r>
+      <m:oMath>
+        <m:sSub>
+          <m:sSubPr>
+            <m:ctrlPr>
+              <w:rPr>
+                <w:rFonts w:ascii="Cambria Math" w:hAnsi="Cambria Math"/>
+                <w:i/>
+                <w:lang w:val="ru-RU"/>
+              </w:rPr>
+            </m:ctrlPr>
+          </m:sSubPr>
+          <m:e>
+            <m:r>
+              <w:rPr>
+                <w:rFonts w:ascii="Cambria Math" w:hAnsi="Cambria Math"/>
+                <w:lang w:val="ru-RU"/>
+              </w:rPr>
+              <m:t>x</m:t>
+            </m:r>
+          </m:e>
+          <m:sub>
+            <m:r>
+              <w:rPr>
+                <w:rFonts w:ascii="Cambria Math" w:hAnsi="Cambria Math"/>
+                <w:lang w:val="ru-RU"/>
+              </w:rPr>
+              <m:t>0</m:t>
+            </m:r>
+          </m:sub>
+        </m:sSub>
+      </m:oMath>
+      <w:r>
+        <w:rPr>
+          <w:rFonts w:eastAsiaTheme="minorEastAsia"/>
+          <w:lang w:val="ru-RU"/>
+        </w:rPr>
+        <w:t xml:space="preserve"> правую границу отрезка. Также осуществлялась проверка на выход за границы отрезка, но, к счастью, во всех случаях этого не происходило. Константа </w:t>
+      </w:r>
+      <m:oMath>
+        <m:r>
+          <w:rPr>
+            <w:rFonts w:ascii="Cambria Math" w:eastAsiaTheme="minorEastAsia" w:hAnsi="Cambria Math"/>
+            <w:lang w:val="ru-RU"/>
+          </w:rPr>
+          <m:t>h</m:t>
+        </m:r>
+      </m:oMath>
+      <w:r>
+        <w:rPr>
+          <w:rFonts w:eastAsiaTheme="minorEastAsia"/>
+          <w:lang w:val="ru-RU"/>
+        </w:rPr>
+        <w:t xml:space="preserve"> </w:t>
+      </w:r>
+      <w:r>
+        <w:rPr>
+          <w:rFonts w:eastAsiaTheme="minorEastAsia"/>
+          <w:lang w:val="ru-RU"/>
+        </w:rPr>
+        <w:t>бралась равно</w:t>
+      </w:r>
+      <w:r>
+        <w:rPr>
+          <w:rFonts w:eastAsiaTheme="minorEastAsia"/>
+        </w:rPr>
+        <w:t xml:space="preserve">й </w:t>
+      </w:r>
+      <m:oMath>
+        <m:sSup>
+          <m:sSupPr>
+            <m:ctrlPr>
+              <w:rPr>
+                <w:rFonts w:ascii="Cambria Math" w:eastAsiaTheme="minorEastAsia" w:hAnsi="Cambria Math"/>
+                <w:i/>
+              </w:rPr>
+            </m:ctrlPr>
+          </m:sSupPr>
+          <m:e>
+            <m:r>
+              <w:rPr>
+                <w:rFonts w:ascii="Cambria Math" w:eastAsiaTheme="minorEastAsia" w:hAnsi="Cambria Math"/>
+              </w:rPr>
+              <m:t>10</m:t>
+            </m:r>
+          </m:e>
+          <m:sup>
+            <m:r>
+              <w:rPr>
+                <w:rFonts w:ascii="Cambria Math" w:eastAsiaTheme="minorEastAsia" w:hAnsi="Cambria Math"/>
+              </w:rPr>
+              <m:t>-5</m:t>
+            </m:r>
+          </m:sup>
+        </m:sSup>
+      </m:oMath>
+      <w:r>
+        <w:rPr>
+          <w:rFonts w:eastAsiaTheme="minorEastAsia"/>
+          <w:lang w:val="ru-RU"/>
+        </w:rPr>
+        <w:t xml:space="preserve">, </w:t>
+      </w:r>
+      <w:r>
+        <w:rPr>
+          <w:rFonts w:eastAsiaTheme="minorEastAsia"/>
+          <w:lang w:val="ru-RU"/>
+        </w:rPr>
+        <w:t xml:space="preserve">алгоритм останавливался на шаге </w:t>
+      </w:r>
+      <m:oMath>
+        <m:r>
+          <w:rPr>
+            <w:rFonts w:ascii="Cambria Math" w:eastAsiaTheme="minorEastAsia" w:hAnsi="Cambria Math"/>
+            <w:lang w:val="ru-RU"/>
+          </w:rPr>
+          <m:t>n</m:t>
+        </m:r>
+      </m:oMath>
+      <w:r>
+        <w:rPr>
+          <w:rFonts w:eastAsiaTheme="minorEastAsia"/>
+          <w:lang w:val="ru-RU"/>
+        </w:rPr>
+        <w:t xml:space="preserve"> </w:t>
+      </w:r>
+      <w:r>
+        <w:rPr>
+          <w:rFonts w:eastAsiaTheme="minorEastAsia"/>
+          <w:lang w:val="ru-RU"/>
+        </w:rPr>
+        <w:t xml:space="preserve">при условии </w:t>
+      </w:r>
+      <m:oMath>
+        <m:d>
+          <m:dPr>
+            <m:begChr m:val="|"/>
+            <m:endChr m:val="|"/>
+            <m:ctrlPr>
+              <w:rPr>
+                <w:rFonts w:ascii="Cambria Math" w:eastAsiaTheme="minorEastAsia" w:hAnsi="Cambria Math"/>
+                <w:i/>
+                <w:lang w:val="ru-RU"/>
+              </w:rPr>
+            </m:ctrlPr>
+          </m:dPr>
+          <m:e>
+            <m:sSub>
+              <m:sSubPr>
+                <m:ctrlPr>
+                  <w:rPr>
+                    <w:rFonts w:ascii="Cambria Math" w:eastAsiaTheme="minorEastAsia" w:hAnsi="Cambria Math"/>
+                    <w:i/>
+                    <w:lang w:val="ru-RU"/>
+                  </w:rPr>
+                </m:ctrlPr>
+              </m:sSubPr>
+              <m:e>
+                <m:r>
+                  <w:rPr>
+                    <w:rFonts w:ascii="Cambria Math" w:eastAsiaTheme="minorEastAsia" w:hAnsi="Cambria Math"/>
+                    <w:lang w:val="ru-RU"/>
+                  </w:rPr>
+                  <m:t>x</m:t>
+                </m:r>
+              </m:e>
+              <m:sub>
+                <m:r>
+                  <w:rPr>
+                    <w:rFonts w:ascii="Cambria Math" w:eastAsiaTheme="minorEastAsia" w:hAnsi="Cambria Math"/>
+                    <w:lang w:val="ru-RU"/>
+                  </w:rPr>
+                  <m:t>n</m:t>
+                </m:r>
+              </m:sub>
+            </m:sSub>
+            <m:r>
+              <w:rPr>
+                <w:rFonts w:ascii="Cambria Math" w:eastAsiaTheme="minorEastAsia" w:hAnsi="Cambria Math"/>
+                <w:lang w:val="ru-RU"/>
+              </w:rPr>
+              <m:t>-</m:t>
+            </m:r>
+            <m:sSub>
+              <m:sSubPr>
+                <m:ctrlPr>
+                  <w:rPr>
+                    <w:rFonts w:ascii="Cambria Math" w:eastAsiaTheme="minorEastAsia" w:hAnsi="Cambria Math"/>
+                    <w:i/>
+                    <w:lang w:val="ru-RU"/>
+                  </w:rPr>
+                </m:ctrlPr>
+              </m:sSubPr>
+              <m:e>
+                <m:r>
+                  <w:rPr>
+                    <w:rFonts w:ascii="Cambria Math" w:eastAsiaTheme="minorEastAsia" w:hAnsi="Cambria Math"/>
+                    <w:lang w:val="ru-RU"/>
+                  </w:rPr>
+                  <m:t>x</m:t>
+                </m:r>
+              </m:e>
+              <m:sub>
+                <m:r>
+                  <w:rPr>
+                    <w:rFonts w:ascii="Cambria Math" w:eastAsiaTheme="minorEastAsia" w:hAnsi="Cambria Math"/>
+                    <w:lang w:val="ru-RU"/>
+                  </w:rPr>
+                  <m:t>n-1</m:t>
+                </m:r>
+              </m:sub>
+            </m:sSub>
+          </m:e>
+        </m:d>
+        <m:r>
+          <w:rPr>
+            <w:rFonts w:ascii="Cambria Math" w:eastAsiaTheme="minorEastAsia" w:hAnsi="Cambria Math"/>
+            <w:lang w:val="ru-RU"/>
+          </w:rPr>
+          <m:t>&lt;</m:t>
+        </m:r>
+        <m:sSup>
+          <m:sSupPr>
+            <m:ctrlPr>
+              <w:rPr>
+                <w:rFonts w:ascii="Cambria Math" w:eastAsiaTheme="minorEastAsia" w:hAnsi="Cambria Math"/>
+                <w:i/>
+                <w:lang w:val="ru-RU"/>
+              </w:rPr>
+            </m:ctrlPr>
+          </m:sSupPr>
+          <m:e>
+            <m:r>
+              <w:rPr>
+                <w:rFonts w:ascii="Cambria Math" w:eastAsiaTheme="minorEastAsia" w:hAnsi="Cambria Math"/>
+                <w:lang w:val="ru-RU"/>
+              </w:rPr>
+              <m:t>10</m:t>
+            </m:r>
+          </m:e>
+          <m:sup>
+            <m:r>
+              <w:rPr>
+                <w:rFonts w:ascii="Cambria Math" w:eastAsiaTheme="minorEastAsia" w:hAnsi="Cambria Math"/>
+                <w:lang w:val="ru-RU"/>
+              </w:rPr>
+              <m:t>-16</m:t>
+            </m:r>
+          </m:sup>
+        </m:sSup>
+      </m:oMath>
+      <w:r>
+        <w:rPr>
+          <w:rFonts w:eastAsiaTheme="minorEastAsia"/>
+          <w:lang w:val="ru-RU"/>
+        </w:rPr>
+        <w:t>.</w:t>
+      </w:r>
+    </w:p>
+    <w:p>
+      <w:pPr>
+        <w:rPr>
+          <w:lang w:val="en-US"/>
+        </w:rPr>
+      </w:pPr>
+      <w:r>
+        <w:rPr>
+          <w:rFonts w:eastAsiaTheme="minorEastAsia"/>
+          <w:lang w:val="ru-RU"/>
+        </w:rPr>
+        <w:t xml:space="preserve">Как видно из таблицы, дискретному методу Ньютона понадобилось сделать в среднем в 8 раз меньше шагов, чем методу бисекций, для достижения точности </w:t>
+      </w:r>
+      <m:oMath>
+        <m:sSup>
+          <m:sSupPr>
+            <m:ctrlPr>
+              <w:rPr>
+                <w:rFonts w:ascii="Cambria Math" w:eastAsiaTheme="minorEastAsia" w:hAnsi="Cambria Math"/>
+                <w:i/>
+                <w:lang w:val="ru-RU"/>
+              </w:rPr>
+            </m:ctrlPr>
+          </m:sSupPr>
+          <m:e>
+            <m:r>
+              <w:rPr>
+                <w:rFonts w:ascii="Cambria Math" w:eastAsiaTheme="minorEastAsia" w:hAnsi="Cambria Math"/>
+                <w:lang w:val="ru-RU"/>
+              </w:rPr>
+              <m:t>10</m:t>
+            </m:r>
+          </m:e>
+          <m:sup>
+            <m:r>
+              <w:rPr>
+                <w:rFonts w:ascii="Cambria Math" w:eastAsiaTheme="minorEastAsia" w:hAnsi="Cambria Math"/>
+                <w:lang w:val="ru-RU"/>
+              </w:rPr>
+              <m:t>-16</m:t>
+            </m:r>
+          </m:sup>
+        </m:sSup>
+      </m:oMath>
+      <w:r>
+        <w:rPr>
+          <w:rFonts w:eastAsiaTheme="minorEastAsia"/>
+          <w:lang w:val="ru-RU"/>
+        </w:rPr>
+        <w:t xml:space="preserve">. </w:t>
+      </w:r>
+      <w:r>
+        <w:rPr>
+          <w:rFonts w:eastAsiaTheme="minorEastAsia"/>
+          <w:lang w:val="ru-RU"/>
+        </w:rPr>
+        <w:t xml:space="preserve">Конечно следует заметить, что ограничения метода Ньютона делают его применимым только на достаточно малых отрезках. Из этого можно сделать вывод, что наиболее эффективным методом поиска корня является сжатие отрезка методом бисекций до размера </w:t>
+      </w:r>
+      <m:oMath>
+        <m:sSup>
+          <m:sSupPr>
+            <m:ctrlPr>
+              <w:rPr>
+                <w:rFonts w:ascii="Cambria Math" w:eastAsiaTheme="minorEastAsia" w:hAnsi="Cambria Math"/>
+                <w:i/>
+                <w:lang w:val="ru-RU"/>
+              </w:rPr>
+            </m:ctrlPr>
+          </m:sSupPr>
+          <m:e>
+            <m:r>
+              <w:rPr>
+                <w:rFonts w:ascii="Cambria Math" w:eastAsiaTheme="minorEastAsia" w:hAnsi="Cambria Math"/>
+                <w:lang w:val="ru-RU"/>
+              </w:rPr>
+              <m:t>10</m:t>
+            </m:r>
+          </m:e>
+          <m:sup>
+            <m:r>
+              <w:rPr>
+                <w:rFonts w:ascii="Cambria Math" w:eastAsiaTheme="minorEastAsia" w:hAnsi="Cambria Math"/>
+                <w:lang w:val="ru-RU"/>
+              </w:rPr>
+              <m:t>-4</m:t>
+            </m:r>
+          </m:sup>
+        </m:sSup>
+      </m:oMath>
+      <w:r>
+        <w:rPr>
+          <w:rFonts w:eastAsiaTheme="minorEastAsia"/>
+          <w:lang w:val="ru-RU"/>
+        </w:rPr>
+        <w:t xml:space="preserve"> с последующим применением дискретного метода Ньютона для достижения точности </w:t>
+      </w:r>
+      <m:oMath>
+        <m:sSup>
+          <m:sSupPr>
+            <m:ctrlPr>
+              <w:rPr>
+                <w:rFonts w:ascii="Cambria Math" w:eastAsiaTheme="minorEastAsia" w:hAnsi="Cambria Math"/>
+                <w:i/>
+                <w:lang w:val="ru-RU"/>
+              </w:rPr>
+            </m:ctrlPr>
+          </m:sSupPr>
+          <m:e>
+            <m:r>
+              <w:rPr>
+                <w:rFonts w:ascii="Cambria Math" w:eastAsiaTheme="minorEastAsia" w:hAnsi="Cambria Math"/>
+                <w:lang w:val="ru-RU"/>
+              </w:rPr>
+              <m:t>10</m:t>
+            </m:r>
+          </m:e>
+          <m:sup>
+            <m:r>
+              <w:rPr>
+                <w:rFonts w:ascii="Cambria Math" w:eastAsiaTheme="minorEastAsia" w:hAnsi="Cambria Math"/>
+                <w:lang w:val="ru-RU"/>
+              </w:rPr>
+              <m:t>-16</m:t>
+            </m:r>
+          </m:sup>
+        </m:sSup>
+        <m:r>
+          <w:rPr>
+            <w:rFonts w:ascii="Cambria Math" w:eastAsiaTheme="minorEastAsia" w:hAnsi="Cambria Math"/>
+            <w:lang w:val="ru-RU"/>
+          </w:rPr>
+          <m:t>.</m:t>
+        </m:r>
+      </m:oMath>
+    </w:p>
+    <w:p>
+      <w:pPr>
+        <w:pStyle w:val="Heading2"/>
+        <w:rPr>
+          <w:lang w:val="ru-RU"/>
+        </w:rPr>
+      </w:pPr>
+      <w:r>
+        <w:rPr>
+          <w:lang w:val="ru-RU"/>
+        </w:rPr>
+        <w:t>Часть 7</w:t>
+      </w:r>
+      <w:r>
+        <w:rPr>
+          <w:lang w:val="ru-RU"/>
+        </w:rPr>
+        <w:t>.</w:t>
+      </w:r>
+      <w:r>
+        <w:rPr>
+          <w:lang w:val="ru-RU"/>
+        </w:rPr>
+        <w:t xml:space="preserve"> </w:t>
+      </w:r>
+      <w:r>
+        <w:rPr>
+          <w:lang w:val="ru-RU"/>
+        </w:rPr>
+        <w:t>Точный м</w:t>
+      </w:r>
+      <w:r>
+        <w:rPr>
+          <w:lang w:val="ru-RU"/>
+        </w:rPr>
+        <w:t>етод Ньютона.</w:t>
+      </w:r>
+    </w:p>
+    <w:p>
+      <w:pPr>
+        <w:rPr>
+          <w:rFonts w:eastAsiaTheme="minorEastAsia"/>
+          <w:lang w:val="ru-RU"/>
+        </w:rPr>
+      </w:pPr>
+      <w:r>
+        <w:rPr>
+          <w:lang w:val="ru-RU"/>
+        </w:rPr>
+        <w:t xml:space="preserve">Сразу отмечу, что улучшить с помощью точного метода Ньютона полученные дискретным метод Ньютона корни у меня не получилось. Я брал за </w:t>
+      </w:r>
+      <m:oMath>
+        <m:sSub>
+          <m:sSubPr>
+            <m:ctrlPr>
+              <w:rPr>
+                <w:rFonts w:ascii="Cambria Math" w:hAnsi="Cambria Math"/>
+                <w:i/>
+                <w:lang w:val="ru-RU"/>
+              </w:rPr>
+            </m:ctrlPr>
+          </m:sSubPr>
+          <m:e>
+            <m:r>
+              <w:rPr>
+                <w:rFonts w:ascii="Cambria Math" w:hAnsi="Cambria Math"/>
+                <w:lang w:val="ru-RU"/>
+              </w:rPr>
+              <m:t>x</m:t>
+            </m:r>
+          </m:e>
+          <m:sub>
+            <m:r>
+              <w:rPr>
+                <w:rFonts w:ascii="Cambria Math" w:hAnsi="Cambria Math"/>
+                <w:lang w:val="ru-RU"/>
+              </w:rPr>
+              <m:t>0</m:t>
+            </m:r>
+          </m:sub>
+        </m:sSub>
+      </m:oMath>
+      <w:r>
+        <w:rPr>
+          <w:rFonts w:eastAsiaTheme="minorEastAsia"/>
+          <w:lang w:val="ru-RU"/>
+        </w:rPr>
+        <w:t xml:space="preserve"> </w:t>
+      </w:r>
+      <w:r>
+        <w:rPr>
+          <w:rFonts w:eastAsiaTheme="minorEastAsia"/>
+          <w:lang w:val="ru-RU"/>
+        </w:rPr>
+        <w:t xml:space="preserve">полученный дискретным методом Ньютона корень, считал </w:t>
+      </w:r>
+      <m:oMath>
+        <m:sSub>
+          <m:sSubPr>
+            <m:ctrlPr>
+              <w:rPr>
+                <w:rFonts w:ascii="Cambria Math" w:eastAsiaTheme="minorEastAsia" w:hAnsi="Cambria Math"/>
+                <w:i/>
+                <w:lang w:val="ru-RU"/>
+              </w:rPr>
+            </m:ctrlPr>
+          </m:sSubPr>
+          <m:e>
+            <m:r>
+              <w:rPr>
+                <w:rFonts w:ascii="Cambria Math" w:eastAsiaTheme="minorEastAsia" w:hAnsi="Cambria Math"/>
+                <w:lang w:val="ru-RU"/>
+              </w:rPr>
+              <m:t>x</m:t>
+            </m:r>
+          </m:e>
+          <m:sub>
+            <m:r>
+              <w:rPr>
+                <w:rFonts w:ascii="Cambria Math" w:eastAsiaTheme="minorEastAsia" w:hAnsi="Cambria Math"/>
+                <w:lang w:val="ru-RU"/>
+              </w:rPr>
+              <m:t>1</m:t>
+            </m:r>
+          </m:sub>
+        </m:sSub>
+      </m:oMath>
+      <w:r>
+        <w:rPr>
+          <w:rFonts w:eastAsiaTheme="minorEastAsia"/>
+          <w:lang w:val="ru-RU"/>
+        </w:rPr>
+        <w:t xml:space="preserve"> </w:t>
+      </w:r>
+      <w:r>
+        <w:rPr>
+          <w:rFonts w:eastAsiaTheme="minorEastAsia"/>
+          <w:lang w:val="ru-RU"/>
+        </w:rPr>
+        <w:t xml:space="preserve">точным методом Ньютона и в результате получал, что </w:t>
+      </w:r>
+      <m:oMath>
+        <m:d>
+          <m:dPr>
+            <m:begChr m:val="|"/>
+            <m:endChr m:val="|"/>
+            <m:ctrlPr>
+              <w:rPr>
+                <w:rFonts w:ascii="Cambria Math" w:eastAsiaTheme="minorEastAsia" w:hAnsi="Cambria Math"/>
+                <w:i/>
+                <w:lang w:val="ru-RU"/>
+              </w:rPr>
+            </m:ctrlPr>
+          </m:dPr>
+          <m:e>
+            <m:sSub>
+              <m:sSubPr>
+                <m:ctrlPr>
+                  <w:rPr>
+                    <w:rFonts w:ascii="Cambria Math" w:eastAsiaTheme="minorEastAsia" w:hAnsi="Cambria Math"/>
+                    <w:i/>
+                    <w:lang w:val="ru-RU"/>
+                  </w:rPr>
+                </m:ctrlPr>
+              </m:sSubPr>
+              <m:e>
+                <m:r>
+                  <w:rPr>
+                    <w:rFonts w:ascii="Cambria Math" w:eastAsiaTheme="minorEastAsia" w:hAnsi="Cambria Math"/>
+                    <w:lang w:val="ru-RU"/>
+                  </w:rPr>
+                  <m:t>x</m:t>
+                </m:r>
+              </m:e>
+              <m:sub>
+                <m:r>
+                  <w:rPr>
+                    <w:rFonts w:ascii="Cambria Math" w:eastAsiaTheme="minorEastAsia" w:hAnsi="Cambria Math"/>
+                    <w:lang w:val="ru-RU"/>
+                  </w:rPr>
+                  <m:t>1</m:t>
+                </m:r>
+              </m:sub>
+            </m:sSub>
+            <m:r>
+              <w:rPr>
+                <w:rFonts w:ascii="Cambria Math" w:eastAsiaTheme="minorEastAsia" w:hAnsi="Cambria Math"/>
+                <w:lang w:val="ru-RU"/>
+              </w:rPr>
+              <m:t>-</m:t>
+            </m:r>
+            <m:sSub>
+              <m:sSubPr>
+                <m:ctrlPr>
+                  <w:rPr>
+                    <w:rFonts w:ascii="Cambria Math" w:eastAsiaTheme="minorEastAsia" w:hAnsi="Cambria Math"/>
+                    <w:i/>
+                    <w:lang w:val="ru-RU"/>
+                  </w:rPr>
+                </m:ctrlPr>
+              </m:sSubPr>
+              <m:e>
+                <m:r>
+                  <w:rPr>
+                    <w:rFonts w:ascii="Cambria Math" w:eastAsiaTheme="minorEastAsia" w:hAnsi="Cambria Math"/>
+                    <w:lang w:val="ru-RU"/>
+                  </w:rPr>
+                  <m:t>x</m:t>
+                </m:r>
+              </m:e>
+              <m:sub>
+                <m:r>
+                  <w:rPr>
+                    <w:rFonts w:ascii="Cambria Math" w:eastAsiaTheme="minorEastAsia" w:hAnsi="Cambria Math"/>
+                    <w:lang w:val="ru-RU"/>
+                  </w:rPr>
+                  <m:t>0</m:t>
+                </m:r>
+              </m:sub>
+            </m:sSub>
+          </m:e>
+        </m:d>
+        <m:r>
+          <w:rPr>
+            <w:rFonts w:ascii="Cambria Math" w:eastAsiaTheme="minorEastAsia" w:hAnsi="Cambria Math"/>
+            <w:lang w:val="ru-RU"/>
+          </w:rPr>
+          <m:t>&lt;</m:t>
+        </m:r>
+        <m:sSup>
+          <m:sSupPr>
+            <m:ctrlPr>
+              <w:rPr>
+                <w:rFonts w:ascii="Cambria Math" w:eastAsiaTheme="minorEastAsia" w:hAnsi="Cambria Math"/>
+                <w:i/>
+                <w:lang w:val="ru-RU"/>
+              </w:rPr>
+            </m:ctrlPr>
+          </m:sSupPr>
+          <m:e>
+            <m:r>
+              <w:rPr>
+                <w:rFonts w:ascii="Cambria Math" w:eastAsiaTheme="minorEastAsia" w:hAnsi="Cambria Math"/>
+                <w:lang w:val="ru-RU"/>
+              </w:rPr>
+              <m:t>10</m:t>
+            </m:r>
+          </m:e>
+          <m:sup>
+            <m:r>
+              <w:rPr>
+                <w:rFonts w:ascii="Cambria Math" w:eastAsiaTheme="minorEastAsia" w:hAnsi="Cambria Math"/>
+                <w:lang w:val="ru-RU"/>
+              </w:rPr>
+              <m:t>-16</m:t>
+            </m:r>
+          </m:sup>
+        </m:sSup>
+      </m:oMath>
+      <w:r>
+        <w:rPr>
+          <w:rFonts w:eastAsiaTheme="minorEastAsia"/>
+          <w:lang w:val="ru-RU"/>
+        </w:rPr>
+        <w:t>.</w:t>
+      </w:r>
+      <w:r>
+        <w:rPr>
+          <w:rFonts w:eastAsiaTheme="minorEastAsia"/>
+          <w:lang w:val="ru-RU"/>
+        </w:rPr>
+        <w:t xml:space="preserve"> </w:t>
+      </w:r>
+      <w:r>
+        <w:rPr>
+          <w:rFonts w:eastAsiaTheme="minorEastAsia"/>
+          <w:lang w:val="ru-RU"/>
+        </w:rPr>
+        <w:t xml:space="preserve">То есть для точности </w:t>
+      </w:r>
+      <m:oMath>
+        <m:sSup>
+          <m:sSupPr>
+            <m:ctrlPr>
+              <w:rPr>
+                <w:rFonts w:ascii="Cambria Math" w:eastAsiaTheme="minorEastAsia" w:hAnsi="Cambria Math"/>
+                <w:i/>
+                <w:lang w:val="ru-RU"/>
+              </w:rPr>
+            </m:ctrlPr>
+          </m:sSupPr>
+          <m:e>
+            <m:r>
+              <w:rPr>
+                <w:rFonts w:ascii="Cambria Math" w:eastAsiaTheme="minorEastAsia" w:hAnsi="Cambria Math"/>
+                <w:lang w:val="ru-RU"/>
+              </w:rPr>
+              <m:t>10</m:t>
+            </m:r>
+          </m:e>
+          <m:sup>
+            <m:r>
+              <w:rPr>
+                <w:rFonts w:ascii="Cambria Math" w:eastAsiaTheme="minorEastAsia" w:hAnsi="Cambria Math"/>
+                <w:lang w:val="ru-RU"/>
+              </w:rPr>
+              <m:t>-16</m:t>
+            </m:r>
+          </m:sup>
+        </m:sSup>
+      </m:oMath>
+      <w:r>
+        <w:rPr>
+          <w:rFonts w:eastAsiaTheme="minorEastAsia"/>
+          <w:lang w:val="ru-RU"/>
+        </w:rPr>
+        <w:t xml:space="preserve"> </w:t>
+      </w:r>
+      <w:r>
+        <w:rPr>
+          <w:rFonts w:eastAsiaTheme="minorEastAsia"/>
+          <w:lang w:val="ru-RU"/>
+        </w:rPr>
+        <w:t xml:space="preserve">ничего уже не менялось, что означает невозможность улучшения корня при хранении переменной в формате </w:t>
+      </w:r>
+      <w:r>
+        <w:rPr>
+          <w:rFonts w:eastAsiaTheme="minorEastAsia"/>
+          <w:lang w:val="en-US"/>
+        </w:rPr>
+        <w:t>double</w:t>
+      </w:r>
+      <w:r>
+        <w:rPr>
+          <w:rFonts w:eastAsiaTheme="minorEastAsia"/>
+          <w:lang w:val="ru-RU"/>
+        </w:rPr>
+        <w:t>.</w:t>
+      </w:r>
+      <w:r>
+        <w:rPr>
+          <w:rFonts w:eastAsiaTheme="minorEastAsia"/>
+          <w:lang w:val="ru-RU"/>
+        </w:rPr>
+        <w:t xml:space="preserve"> Следуя из этого результата я решил отдельно провести подсчёт корней из полученных методом бисекций отрезков точным методом Ньютона</w:t>
+      </w:r>
+      <w:r>
+        <w:rPr>
+          <w:rFonts w:eastAsiaTheme="minorEastAsia"/>
+          <w:lang w:val="ru-RU"/>
+        </w:rPr>
+        <w:t>:</w:t>
+      </w:r>
+    </w:p>
+    <w:tbl>
+      <w:tblPr>
+        <w:tblStyle w:val="TableGrid"/>
+        <w:tblW w:w="0" w:type="auto"/>
+        <w:tblLook w:val="04A0" w:firstRow="1" w:lastRow="0" w:firstColumn="1" w:lastColumn="0" w:noHBand="0" w:noVBand="1"/>
+      </w:tblPr>
+      <w:tblGrid>
+        <w:gridCol w:w="3020"/>
+        <w:gridCol w:w="3021"/>
+        <w:gridCol w:w="3021"/>
+      </w:tblGrid>
+      <w:tr>
+        <w:tc>
+          <w:tcPr>
+            <w:tcW w:w="3020" w:type="dxa"/>
+          </w:tcPr>
+          <w:p>
+            <w:pPr>
+              <w:rPr>
+                <w:lang w:val="en-US"/>
+              </w:rPr>
+            </w:pPr>
+            <w:r>
+              <w:rPr>
+                <w:lang w:val="en-US"/>
+              </w:rPr>
+              <w:t>#</w:t>
+            </w:r>
+          </w:p>
+        </w:tc>
+        <w:tc>
+          <w:tcPr>
+            <w:tcW w:w="3021" w:type="dxa"/>
+          </w:tcPr>
+          <w:p>
+            <w:pPr>
+              <w:rPr>
+                <w:lang w:val="ru-RU"/>
+              </w:rPr>
+            </w:pPr>
+            <w:r>
+              <w:rPr>
+                <w:lang w:val="ru-RU"/>
+              </w:rPr>
+              <w:t>Количество шагов</w:t>
+            </w:r>
+          </w:p>
+        </w:tc>
+        <w:tc>
+          <w:tcPr>
+            <w:tcW w:w="3021" w:type="dxa"/>
+          </w:tcPr>
+          <w:p>
+            <w:pPr>
+              <w:rPr>
+                <w:lang w:val="ru-RU"/>
+              </w:rPr>
+            </w:pPr>
+            <w:r>
+              <w:rPr>
+                <w:lang w:val="ru-RU"/>
+              </w:rPr>
+              <w:t>Получившийся корень</w:t>
+            </w:r>
+          </w:p>
+        </w:tc>
+      </w:tr>
+      <w:tr>
+        <w:tc>
+          <w:tcPr>
+            <w:tcW w:w="3020" w:type="dxa"/>
+          </w:tcPr>
+          <w:p>
+            <w:pPr>
+              <w:rPr>
+                <w:lang w:val="ru-RU"/>
+              </w:rPr>
+            </w:pPr>
+            <w:r>
+              <w:rPr>
+                <w:lang w:val="ru-RU"/>
+              </w:rPr>
+              <w:t>1</w:t>
+            </w:r>
+          </w:p>
+        </w:tc>
+        <w:tc>
+          <w:tcPr>
+            <w:tcW w:w="3021" w:type="dxa"/>
+          </w:tcPr>
+          <w:p>
+            <w:pPr>
+              <w:rPr>
+                <w:lang w:val="en-US"/>
+              </w:rPr>
+            </w:pPr>
+            <w:r>
+              <w:rPr>
+                <w:lang w:val="en-US"/>
+              </w:rPr>
+              <w:t>4</w:t>
+            </w:r>
+          </w:p>
+        </w:tc>
+        <w:tc>
+          <w:tcPr>
+            <w:tcW w:w="3021" w:type="dxa"/>
+          </w:tcPr>
+          <w:p>
+            <w:pPr>
+              <w:rPr>
+                <w:lang w:val="ru-RU"/>
+              </w:rPr>
+            </w:pPr>
+            <w:r>
+              <w:rPr>
+                <w:lang w:val="ru-RU"/>
+              </w:rPr>
+              <w:t>-1.9519125752999189</w:t>
+            </w:r>
+          </w:p>
+        </w:tc>
+      </w:tr>
+      <w:tr>
+        <w:tc>
+          <w:tcPr>
+            <w:tcW w:w="3020" w:type="dxa"/>
+          </w:tcPr>
+          <w:p>
+            <w:pPr>
+              <w:rPr>
+                <w:lang w:val="ru-RU"/>
+              </w:rPr>
+            </w:pPr>
+            <w:r>
+              <w:rPr>
+                <w:lang w:val="ru-RU"/>
+              </w:rPr>
+              <w:t>2</w:t>
+            </w:r>
+          </w:p>
+        </w:tc>
+        <w:tc>
+          <w:tcPr>
+            <w:tcW w:w="3021" w:type="dxa"/>
+          </w:tcPr>
+          <w:p>
+            <w:pPr>
+              <w:rPr>
+                <w:lang w:val="en-US"/>
+              </w:rPr>
+            </w:pPr>
+            <w:r>
+              <w:rPr>
+                <w:lang w:val="en-US"/>
+              </w:rPr>
+              <w:t>3</w:t>
+            </w:r>
+          </w:p>
+        </w:tc>
+        <w:tc>
+          <w:tcPr>
+            <w:tcW w:w="3021" w:type="dxa"/>
+          </w:tcPr>
+          <w:p>
+            <w:pPr>
+              <w:rPr>
+                <w:lang w:val="ru-RU"/>
+              </w:rPr>
+            </w:pPr>
+            <w:r>
+              <w:rPr>
+                <w:lang w:val="ru-RU"/>
+              </w:rPr>
+              <w:t>-1.1357567044695389</w:t>
+            </w:r>
+          </w:p>
+        </w:tc>
+      </w:tr>
+      <w:tr>
+        <w:tc>
+          <w:tcPr>
+            <w:tcW w:w="3020" w:type="dxa"/>
+          </w:tcPr>
+          <w:p>
+            <w:pPr>
+              <w:rPr>
+                <w:lang w:val="ru-RU"/>
+              </w:rPr>
+            </w:pPr>
+            <w:r>
+              <w:rPr>
+                <w:lang w:val="ru-RU"/>
+              </w:rPr>
+              <w:t>3</w:t>
+            </w:r>
+          </w:p>
+        </w:tc>
+        <w:tc>
+          <w:tcPr>
+            <w:tcW w:w="3021" w:type="dxa"/>
+          </w:tcPr>
+          <w:p>
+            <w:pPr>
+              <w:rPr>
+                <w:lang w:val="en-US"/>
+              </w:rPr>
+            </w:pPr>
+            <w:r>
+              <w:rPr>
+                <w:lang w:val="en-US"/>
+              </w:rPr>
+              <w:t>3</w:t>
+            </w:r>
+          </w:p>
+        </w:tc>
+        <w:tc>
+          <w:tcPr>
+            <w:tcW w:w="3021" w:type="dxa"/>
+          </w:tcPr>
+          <w:p>
+            <w:pPr>
+              <w:rPr>
+                <w:lang w:val="ru-RU"/>
+              </w:rPr>
+            </w:pPr>
+            <w:r>
+              <w:rPr>
+                <w:lang w:val="ru-RU"/>
+              </w:rPr>
+              <w:t>1.9519145740760813</w:t>
+            </w:r>
+          </w:p>
+        </w:tc>
+      </w:tr>
+    </w:tbl>
+    <w:p>
+      <w:pPr>
+        <w:rPr>
+          <w:lang w:val="ru-RU"/>
+        </w:rPr>
+      </w:pPr>
+      <w:r>
+        <w:rPr>
+          <w:lang w:val="ru-RU"/>
+        </w:rPr>
+        <w:t xml:space="preserve">Как не трудно заметить, корни у нас получились те же самые. Но вот количество шагов заметно уменьшилось. Из этого следует, </w:t>
+      </w:r>
+      <w:r>
+        <w:rPr>
+          <w:lang w:val="ru-RU"/>
+        </w:rPr>
+        <w:t>что, как минимум в дробной арифметике С, дискретный метод Ньютона с большой вероятностью даст те же корни, что и точный метод Ньютона. Но точный метод Ньютона, благодаря использованию точной производной, сойдётся быстрее.</w:t>
+      </w:r>
       <w:bookmarkStart w:id="0" w:name="_GoBack"/>
       <w:bookmarkEnd w:id="0"/>
-    </w:p>
-    <w:p>
-      <w:pPr>
-        <w:pStyle w:val="Heading2"/>
-        <w:rPr>
-          <w:lang w:val="ru-RU"/>
-        </w:rPr>
-      </w:pPr>
-      <w:r>
-        <w:rPr>
-          <w:lang w:val="ru-RU"/>
-        </w:rPr>
-        <w:t xml:space="preserve">Часть </w:t>
-      </w:r>
-      <w:r>
-        <w:rPr>
-          <w:lang w:val="ru-RU"/>
-        </w:rPr>
-        <w:t>5</w:t>
-      </w:r>
-    </w:p>
-    <w:p>
-      <w:pPr>
-        <w:rPr>
-          <w:lang w:val="ru-RU"/>
-        </w:rPr>
-      </w:pPr>
-      <w:r>
-        <w:rPr>
-          <w:lang w:val="ru-RU"/>
-        </w:rPr>
-        <w:t>...</w:t>
-      </w:r>
-    </w:p>
-    <w:p>
-      <w:pPr>
-        <w:pStyle w:val="Heading2"/>
-        <w:rPr>
-          <w:lang w:val="ru-RU"/>
-        </w:rPr>
-      </w:pPr>
-      <w:r>
-        <w:rPr>
-          <w:lang w:val="ru-RU"/>
-        </w:rPr>
-        <w:t xml:space="preserve">Часть </w:t>
-      </w:r>
-      <w:r>
-        <w:rPr>
-          <w:lang w:val="ru-RU"/>
-        </w:rPr>
-        <w:t>6</w:t>
-      </w:r>
-    </w:p>
-    <w:p>
-      <w:pPr>
-        <w:rPr>
-          <w:lang w:val="ru-RU"/>
-        </w:rPr>
-      </w:pPr>
-      <w:r>
-        <w:rPr>
-          <w:lang w:val="ru-RU"/>
-        </w:rPr>
-        <w:t>...</w:t>
-      </w:r>
-    </w:p>
-    <w:p>
-      <w:pPr>
-        <w:pStyle w:val="Heading2"/>
-        <w:rPr>
-          <w:lang w:val="ru-RU"/>
-        </w:rPr>
-      </w:pPr>
-      <w:r>
-        <w:rPr>
-          <w:lang w:val="ru-RU"/>
-        </w:rPr>
-        <w:t xml:space="preserve">Часть </w:t>
-      </w:r>
-      <w:r>
-        <w:rPr>
-          <w:lang w:val="ru-RU"/>
-        </w:rPr>
-        <w:t>7</w:t>
-      </w:r>
-    </w:p>
-    <w:p>
-      <w:pPr>
-        <w:rPr>
-          <w:lang w:val="ru-RU"/>
-        </w:rPr>
-      </w:pPr>
-      <w:r>
-        <w:rPr>
-          <w:lang w:val="ru-RU"/>
-        </w:rPr>
-        <w:t>...</w:t>
-      </w:r>
-    </w:p>
-    <w:p>
-      <w:pPr>
-        <w:pStyle w:val="Heading2"/>
-        <w:rPr>
-          <w:lang w:val="ru-RU"/>
-        </w:rPr>
-      </w:pPr>
-      <w:r>
-        <w:rPr>
-          <w:lang w:val="ru-RU"/>
-        </w:rPr>
-        <w:t xml:space="preserve">Часть </w:t>
-      </w:r>
-      <w:r>
-        <w:rPr>
-          <w:lang w:val="ru-RU"/>
-        </w:rPr>
-        <w:t>8</w:t>
-      </w:r>
-    </w:p>
-    <w:p>
-      <w:pPr>
-        <w:rPr>
-          <w:lang w:val="ru-RU"/>
-        </w:rPr>
-      </w:pPr>
-      <w:r>
-        <w:rPr>
-          <w:lang w:val="ru-RU"/>
-        </w:rPr>
-        <w:t>...</w:t>
+      <w:r>
+        <w:rPr>
+          <w:lang w:val="ru-RU"/>
+        </w:rPr>
+        <w:t xml:space="preserve"> </w:t>
       </w:r>
     </w:p>
     <w:sectPr>
@@ -1136,6 +2959,7 @@
     <w:lsdException w:name="HTML Sample" w:semiHidden="1" w:unhideWhenUsed="1"/>
     <w:lsdException w:name="HTML Typewriter" w:semiHidden="1" w:unhideWhenUsed="1"/>
     <w:lsdException w:name="HTML Variable" w:semiHidden="1" w:unhideWhenUsed="1"/>
+    <w:lsdException w:name="Normal Table" w:semiHidden="1" w:unhideWhenUsed="1"/>
     <w:lsdException w:name="annotation subject" w:semiHidden="1" w:unhideWhenUsed="1"/>
     <w:lsdException w:name="No List" w:semiHidden="1" w:unhideWhenUsed="1"/>
     <w:lsdException w:name="Outline List 1" w:semiHidden="1" w:unhideWhenUsed="1"/>
@@ -1182,8 +3006,10 @@
     <w:lsdException w:name="Table Subtle 2" w:semiHidden="1" w:unhideWhenUsed="1"/>
     <w:lsdException w:name="Table Web 1" w:semiHidden="1" w:unhideWhenUsed="1"/>
     <w:lsdException w:name="Table Web 2" w:semiHidden="1" w:unhideWhenUsed="1"/>
+    <w:lsdException w:name="Table Web 3" w:semiHidden="1" w:unhideWhenUsed="1"/>
     <w:lsdException w:name="Balloon Text" w:semiHidden="1" w:unhideWhenUsed="1"/>
     <w:lsdException w:name="Table Grid" w:uiPriority="39"/>
+    <w:lsdException w:name="Table Theme" w:semiHidden="1" w:unhideWhenUsed="1"/>
     <w:lsdException w:name="Placeholder Text" w:semiHidden="1"/>
     <w:lsdException w:name="No Spacing" w:uiPriority="1" w:qFormat="1"/>
     <w:lsdException w:name="Light Shading" w:uiPriority="60"/>
@@ -1557,6 +3383,25 @@
       <w:color w:val="808080"/>
     </w:rPr>
   </w:style>
+  <w:style w:type="table" w:styleId="TableGrid">
+    <w:name w:val="Table Grid"/>
+    <w:basedOn w:val="TableNormal"/>
+    <w:uiPriority w:val="39"/>
+    <w:rsid w:val="008B1B5D"/>
+    <w:pPr>
+      <w:spacing w:after="0" w:line="240" w:lineRule="auto"/>
+    </w:pPr>
+    <w:tblPr>
+      <w:tblBorders>
+        <w:top w:val="single" w:sz="4" w:space="0" w:color="auto"/>
+        <w:left w:val="single" w:sz="4" w:space="0" w:color="auto"/>
+        <w:bottom w:val="single" w:sz="4" w:space="0" w:color="auto"/>
+        <w:right w:val="single" w:sz="4" w:space="0" w:color="auto"/>
+        <w:insideH w:val="single" w:sz="4" w:space="0" w:color="auto"/>
+        <w:insideV w:val="single" w:sz="4" w:space="0" w:color="auto"/>
+      </w:tblBorders>
+    </w:tblPr>
+  </w:style>
 </w:styles>
 </file>
 

</xml_diff>

<commit_message>
Update report: use light theme code listings.
</commit_message>
<xml_diff>
--- a/docs/report.docx
+++ b/docs/report.docx
@@ -13,7 +13,19 @@
         <w:rPr>
           <w:lang w:val="ru-RU"/>
         </w:rPr>
-        <w:t>Лабораторная работа №1 по предмету Методы Вычислений</w:t>
+        <w:t>Лабораторная работа №</w:t>
+      </w:r>
+      <w:r>
+        <w:rPr>
+          <w:lang w:val="ru-RU"/>
+        </w:rPr>
+        <w:t>2</w:t>
+      </w:r>
+      <w:r>
+        <w:rPr>
+          <w:lang w:val="ru-RU"/>
+        </w:rPr>
+        <w:t xml:space="preserve"> по предмету Методы Вычислений</w:t>
       </w:r>
     </w:p>
     <w:p>
@@ -67,6 +79,18 @@
         </w:rPr>
         <w:t>Часть 1</w:t>
       </w:r>
+      <w:r>
+        <w:rPr>
+          <w:lang w:val="ru-RU"/>
+        </w:rPr>
+        <w:t xml:space="preserve">. </w:t>
+      </w:r>
+      <w:r>
+        <w:rPr>
+          <w:lang w:val="ru-RU"/>
+        </w:rPr>
+        <w:t>Генерация матрицы.</w:t>
+      </w:r>
     </w:p>
     <w:p>
       <w:pPr>
@@ -78,8 +102,22 @@
         <w:rPr>
           <w:lang w:val="ru-RU"/>
         </w:rPr>
-        <w:t>…</w:t>
-      </w:r>
+        <w:t xml:space="preserve">Для генерации матрицы со случайным элементами я использовал тот же генератор </w:t>
+      </w:r>
+      <w:r>
+        <w:rPr>
+          <w:lang w:val="ru-RU"/>
+        </w:rPr>
+        <w:t>Mersenne Twister</w:t>
+      </w:r>
+      <w:r>
+        <w:rPr>
+          <w:lang w:val="ru-RU"/>
+        </w:rPr>
+        <w:t xml:space="preserve">, что в первой лабораторной работе. Использовал я его по тем же причинам и добавил при генерации тот же костыль, что и в первой лабораторной работе. Проверять вы обе лабораторные будете, я уверен, на зачёте, поэтому, если захочете, сможете глянуць всё это в отчете по первой лабораторной работе. </w:t>
+      </w:r>
+      <w:bookmarkStart w:id="0" w:name="_GoBack"/>
+      <w:bookmarkEnd w:id="0"/>
     </w:p>
     <w:p>
       <w:pPr>
@@ -1957,7 +1995,7 @@
     <w:p>
       <w:pPr>
         <w:rPr>
-          <w:lang w:val="en-US"/>
+          <w:lang w:val="ru-RU"/>
         </w:rPr>
       </w:pPr>
       <w:r>
@@ -2697,8 +2735,6 @@
         </w:rPr>
         <w:t>что, как минимум в дробной арифметике С, дискретный метод Ньютона с большой вероятностью даст те же корни, что и точный метод Ньютона. Но точный метод Ньютона, благодаря использованию точной производной, сойдётся быстрее.</w:t>
       </w:r>
-      <w:bookmarkStart w:id="0" w:name="_GoBack"/>
-      <w:bookmarkEnd w:id="0"/>
       <w:r>
         <w:rPr>
           <w:lang w:val="ru-RU"/>

</xml_diff>

<commit_message>
Add memes to report.
</commit_message>
<xml_diff>
--- a/docs/report.docx
+++ b/docs/report.docx
@@ -116,8 +116,6 @@
         </w:rPr>
         <w:t xml:space="preserve">, что в первой лабораторной работе. Использовал я его по тем же причинам и добавил при генерации тот же костыль, что и в первой лабораторной работе. Проверять вы обе лабораторные будете, я уверен, на зачёте, поэтому, если захочете, сможете глянуць всё это в отчете по первой лабораторной работе. </w:t>
       </w:r>
-      <w:bookmarkStart w:id="0" w:name="_GoBack"/>
-      <w:bookmarkEnd w:id="0"/>
     </w:p>
     <w:p>
       <w:pPr>
@@ -2741,6 +2739,102 @@
         </w:rPr>
         <w:t xml:space="preserve"> </w:t>
       </w:r>
+    </w:p>
+    <w:p>
+      <w:pPr>
+        <w:pStyle w:val="Heading2"/>
+        <w:rPr>
+          <w:lang w:val="ru-RU"/>
+        </w:rPr>
+      </w:pPr>
+      <w:r>
+        <w:rPr>
+          <w:lang w:val="ru-RU"/>
+        </w:rPr>
+        <w:lastRenderedPageBreak/>
+        <w:t>Использованная литература</w:t>
+      </w:r>
+    </w:p>
+    <w:p>
+      <w:r>
+        <w:drawing>
+          <wp:inline distT="0" distB="0" distL="0" distR="0" wp14:anchorId="0C299CE2" wp14:editId="7B698302">
+            <wp:extent cx="2920365" cy="3893820"/>
+            <wp:effectExtent l="0" t="0" r="0" b="0"/>
+            <wp:docPr id="1" name="Picture 1"/>
+            <wp:cNvGraphicFramePr>
+              <a:graphicFrameLocks xmlns:a="http://schemas.openxmlformats.org/drawingml/2006/main" noChangeAspect="1"/>
+            </wp:cNvGraphicFramePr>
+            <a:graphic xmlns:a="http://schemas.openxmlformats.org/drawingml/2006/main">
+              <a:graphicData uri="http://schemas.openxmlformats.org/drawingml/2006/picture">
+                <pic:pic xmlns:pic="http://schemas.openxmlformats.org/drawingml/2006/picture">
+                  <pic:nvPicPr>
+                    <pic:cNvPr id="1" name=""/>
+                    <pic:cNvPicPr/>
+                  </pic:nvPicPr>
+                  <pic:blipFill>
+                    <a:blip r:embed="rId9"/>
+                    <a:stretch>
+                      <a:fillRect/>
+                    </a:stretch>
+                  </pic:blipFill>
+                  <pic:spPr>
+                    <a:xfrm>
+                      <a:off x="0" y="0"/>
+                      <a:ext cx="2920365" cy="3893820"/>
+                    </a:xfrm>
+                    <a:prstGeom prst="rect">
+                      <a:avLst/>
+                    </a:prstGeom>
+                  </pic:spPr>
+                </pic:pic>
+              </a:graphicData>
+            </a:graphic>
+          </wp:inline>
+        </w:drawing>
+      </w:r>
+      <w:r>
+        <w:t xml:space="preserve">  </w:t>
+      </w:r>
+      <w:r>
+        <w:drawing>
+          <wp:inline distT="0" distB="0" distL="0" distR="0" wp14:anchorId="7E4D53E7" wp14:editId="6AEF244D">
+            <wp:extent cx="2628900" cy="3943350"/>
+            <wp:effectExtent l="0" t="0" r="0" b="0"/>
+            <wp:docPr id="6" name="Picture 6"/>
+            <wp:cNvGraphicFramePr>
+              <a:graphicFrameLocks xmlns:a="http://schemas.openxmlformats.org/drawingml/2006/main" noChangeAspect="1"/>
+            </wp:cNvGraphicFramePr>
+            <a:graphic xmlns:a="http://schemas.openxmlformats.org/drawingml/2006/main">
+              <a:graphicData uri="http://schemas.openxmlformats.org/drawingml/2006/picture">
+                <pic:pic xmlns:pic="http://schemas.openxmlformats.org/drawingml/2006/picture">
+                  <pic:nvPicPr>
+                    <pic:cNvPr id="1" name=""/>
+                    <pic:cNvPicPr/>
+                  </pic:nvPicPr>
+                  <pic:blipFill>
+                    <a:blip r:embed="rId10"/>
+                    <a:stretch>
+                      <a:fillRect/>
+                    </a:stretch>
+                  </pic:blipFill>
+                  <pic:spPr>
+                    <a:xfrm>
+                      <a:off x="0" y="0"/>
+                      <a:ext cx="2628900" cy="3943350"/>
+                    </a:xfrm>
+                    <a:prstGeom prst="rect">
+                      <a:avLst/>
+                    </a:prstGeom>
+                  </pic:spPr>
+                </pic:pic>
+              </a:graphicData>
+            </a:graphic>
+          </wp:inline>
+        </w:drawing>
+      </w:r>
+      <w:bookmarkStart w:id="0" w:name="_GoBack"/>
+      <w:bookmarkEnd w:id="0"/>
     </w:p>
     <w:sectPr>
       <w:pgSz w:w="11906" w:h="16838"/>
@@ -3314,6 +3408,28 @@
       <w:szCs w:val="26"/>
     </w:rPr>
   </w:style>
+  <w:style w:type="paragraph" w:styleId="Heading3">
+    <w:name w:val="heading 3"/>
+    <w:basedOn w:val="Normal"/>
+    <w:next w:val="Normal"/>
+    <w:link w:val="Heading3Char"/>
+    <w:uiPriority w:val="9"/>
+    <w:unhideWhenUsed/>
+    <w:qFormat/>
+    <w:rsid w:val="001260B7"/>
+    <w:pPr>
+      <w:keepNext/>
+      <w:keepLines/>
+      <w:spacing w:before="40" w:after="0"/>
+      <w:outlineLvl w:val="2"/>
+    </w:pPr>
+    <w:rPr>
+      <w:rFonts w:asciiTheme="majorHAnsi" w:eastAsiaTheme="majorEastAsia" w:hAnsiTheme="majorHAnsi" w:cstheme="majorBidi"/>
+      <w:color w:val="1F3763" w:themeColor="accent1" w:themeShade="7F"/>
+      <w:sz w:val="24"/>
+      <w:szCs w:val="24"/>
+    </w:rPr>
+  </w:style>
   <w:style w:type="character" w:default="1" w:styleId="DefaultParagraphFont">
     <w:name w:val="Default Paragraph Font"/>
     <w:uiPriority w:val="1"/>
@@ -3437,6 +3553,19 @@
         <w:insideV w:val="single" w:sz="4" w:space="0" w:color="auto"/>
       </w:tblBorders>
     </w:tblPr>
+  </w:style>
+  <w:style w:type="character" w:customStyle="1" w:styleId="Heading3Char">
+    <w:name w:val="Heading 3 Char"/>
+    <w:basedOn w:val="DefaultParagraphFont"/>
+    <w:link w:val="Heading3"/>
+    <w:uiPriority w:val="9"/>
+    <w:rsid w:val="001260B7"/>
+    <w:rPr>
+      <w:rFonts w:asciiTheme="majorHAnsi" w:eastAsiaTheme="majorEastAsia" w:hAnsiTheme="majorHAnsi" w:cstheme="majorBidi"/>
+      <w:color w:val="1F3763" w:themeColor="accent1" w:themeShade="7F"/>
+      <w:sz w:val="24"/>
+      <w:szCs w:val="24"/>
+    </w:rPr>
   </w:style>
 </w:styles>
 </file>

</xml_diff>

<commit_message>
Write report parts 2 and 3.
</commit_message>
<xml_diff>
--- a/docs/report.docx
+++ b/docs/report.docx
@@ -114,7 +114,13 @@
         <w:rPr>
           <w:lang w:val="ru-RU"/>
         </w:rPr>
-        <w:t xml:space="preserve">, что в первой лабораторной работе. Использовал я его по тем же причинам и добавил при генерации тот же костыль, что и в первой лабораторной работе. Проверять вы обе лабораторные будете, я уверен, на зачёте, поэтому, если захочете, сможете глянуць всё это в отчете по первой лабораторной работе. </w:t>
+        <w:t xml:space="preserve">, что в первой лабораторной работе. Использовал я его по тем же причинам и добавил при генерации тот же костыль, что и в первой лабораторной работе. </w:t>
+      </w:r>
+      <w:r>
+        <w:rPr>
+          <w:lang w:val="ru-RU"/>
+        </w:rPr>
+        <w:t>Копировать всё слово в слово из предыдущего отчёта мне не хочется, а перефразировать лень.</w:t>
       </w:r>
     </w:p>
     <w:p>
@@ -130,46 +136,1600 @@
         </w:rPr>
         <w:t>Часть 2</w:t>
       </w:r>
+      <w:r>
+        <w:rPr>
+          <w:lang w:val="ru-RU"/>
+        </w:rPr>
+        <w:t>. Степенной метод.</w:t>
+      </w:r>
     </w:p>
     <w:p>
       <w:pPr>
         <w:rPr>
-          <w:lang w:val="ru-RU"/>
-        </w:rPr>
-      </w:pPr>
-      <w:r>
-        <w:rPr>
-          <w:lang w:val="ru-RU"/>
-        </w:rPr>
-        <w:t>...</w:t>
+          <w:rFonts w:eastAsiaTheme="minorEastAsia"/>
+          <w:lang w:val="ru-RU"/>
+        </w:rPr>
+      </w:pPr>
+      <w:r>
+        <w:rPr>
+          <w:lang w:val="ru-RU"/>
+        </w:rPr>
+        <w:t>Сразу отмечу, что далеко не для всех матриц получилось удачно применить степенной метод, так как в некоторых случаях</w:t>
+      </w:r>
+      <w:r>
+        <w:rPr>
+          <w:lang w:val="ru-RU"/>
+        </w:rPr>
+        <w:t xml:space="preserve"> сходимость оказывалась настолько медленной, что мне надоедало ждать (больше </w:t>
+      </w:r>
+      <m:oMath>
+        <m:r>
+          <w:rPr>
+            <w:rFonts w:ascii="Cambria Math" w:hAnsi="Cambria Math"/>
+            <w:lang w:val="ru-RU"/>
+          </w:rPr>
+          <m:t>≈10</m:t>
+        </m:r>
+      </m:oMath>
+      <w:r>
+        <w:rPr>
+          <w:rFonts w:eastAsiaTheme="minorEastAsia"/>
+          <w:lang w:val="ru-RU"/>
+        </w:rPr>
+        <w:t xml:space="preserve"> секунд). Поэтому я ограничил максимальное число итераций как </w:t>
+      </w:r>
+      <m:oMath>
+        <m:sSup>
+          <m:sSupPr>
+            <m:ctrlPr>
+              <w:rPr>
+                <w:rFonts w:ascii="Cambria Math" w:eastAsiaTheme="minorEastAsia" w:hAnsi="Cambria Math"/>
+                <w:i/>
+                <w:lang w:val="ru-RU"/>
+              </w:rPr>
+            </m:ctrlPr>
+          </m:sSupPr>
+          <m:e>
+            <m:r>
+              <w:rPr>
+                <w:rFonts w:ascii="Cambria Math" w:eastAsiaTheme="minorEastAsia" w:hAnsi="Cambria Math"/>
+                <w:lang w:val="ru-RU"/>
+              </w:rPr>
+              <m:t>10</m:t>
+            </m:r>
+          </m:e>
+          <m:sup>
+            <m:r>
+              <w:rPr>
+                <w:rFonts w:ascii="Cambria Math" w:eastAsiaTheme="minorEastAsia" w:hAnsi="Cambria Math"/>
+                <w:lang w:val="ru-RU"/>
+              </w:rPr>
+              <m:t>6</m:t>
+            </m:r>
+          </m:sup>
+        </m:sSup>
+      </m:oMath>
+      <w:r>
+        <w:rPr>
+          <w:rFonts w:eastAsiaTheme="minorEastAsia"/>
+          <w:lang w:val="ru-RU"/>
+        </w:rPr>
+        <w:t xml:space="preserve">. </w:t>
+      </w:r>
+      <w:r>
+        <w:rPr>
+          <w:rFonts w:eastAsiaTheme="minorEastAsia"/>
+          <w:lang w:val="ru-RU"/>
+        </w:rPr>
+        <w:t xml:space="preserve">При этом как эпсилон сходимости использовалось </w:t>
+      </w:r>
+      <m:oMath>
+        <m:sSup>
+          <m:sSupPr>
+            <m:ctrlPr>
+              <w:rPr>
+                <w:rFonts w:ascii="Cambria Math" w:eastAsiaTheme="minorEastAsia" w:hAnsi="Cambria Math"/>
+                <w:i/>
+                <w:lang w:val="ru-RU"/>
+              </w:rPr>
+            </m:ctrlPr>
+          </m:sSupPr>
+          <m:e>
+            <m:r>
+              <w:rPr>
+                <w:rFonts w:ascii="Cambria Math" w:eastAsiaTheme="minorEastAsia" w:hAnsi="Cambria Math"/>
+                <w:lang w:val="ru-RU"/>
+              </w:rPr>
+              <m:t>10</m:t>
+            </m:r>
+          </m:e>
+          <m:sup>
+            <m:r>
+              <w:rPr>
+                <w:rFonts w:ascii="Cambria Math" w:eastAsiaTheme="minorEastAsia" w:hAnsi="Cambria Math"/>
+                <w:lang w:val="ru-RU"/>
+              </w:rPr>
+              <m:t>-16</m:t>
+            </m:r>
+          </m:sup>
+        </m:sSup>
+      </m:oMath>
+      <w:r>
+        <w:rPr>
+          <w:rFonts w:eastAsiaTheme="minorEastAsia"/>
+          <w:lang w:val="ru-RU"/>
+        </w:rPr>
+        <w:t>.</w:t>
+      </w:r>
+      <w:r>
+        <w:rPr>
+          <w:rFonts w:eastAsiaTheme="minorEastAsia"/>
+          <w:lang w:val="ru-RU"/>
+        </w:rPr>
+        <w:t xml:space="preserve"> При прогоне метода на </w:t>
+      </w:r>
+      <m:oMath>
+        <m:r>
+          <w:rPr>
+            <w:rFonts w:ascii="Cambria Math" w:eastAsiaTheme="minorEastAsia" w:hAnsi="Cambria Math"/>
+            <w:lang w:val="ru-RU"/>
+          </w:rPr>
+          <m:t>10000</m:t>
+        </m:r>
+      </m:oMath>
+      <w:r>
+        <w:rPr>
+          <w:rFonts w:eastAsiaTheme="minorEastAsia"/>
+          <w:lang w:val="ru-RU"/>
+        </w:rPr>
+        <w:t xml:space="preserve"> </w:t>
+      </w:r>
+      <w:r>
+        <w:rPr>
+          <w:rFonts w:eastAsiaTheme="minorEastAsia"/>
+          <w:lang w:val="ru-RU"/>
+        </w:rPr>
+        <w:t>запусков со случайными матрицами были получены следующие результаты</w:t>
+      </w:r>
+      <w:r>
+        <w:rPr>
+          <w:rFonts w:eastAsiaTheme="minorEastAsia"/>
+          <w:lang w:val="ru-RU"/>
+        </w:rPr>
+        <w:t>:</w:t>
+      </w:r>
+    </w:p>
+    <w:tbl>
+      <w:tblPr>
+        <w:tblStyle w:val="TableGrid"/>
+        <w:tblW w:w="0" w:type="auto"/>
+        <w:tblLook w:val="04A0" w:firstRow="1" w:lastRow="0" w:firstColumn="1" w:lastColumn="0" w:noHBand="0" w:noVBand="1"/>
+      </w:tblPr>
+      <w:tblGrid>
+        <w:gridCol w:w="4531"/>
+        <w:gridCol w:w="4531"/>
+      </w:tblGrid>
+      <w:tr>
+        <w:tc>
+          <w:tcPr>
+            <w:tcW w:w="4531" w:type="dxa"/>
+          </w:tcPr>
+          <w:p>
+            <w:pPr>
+              <w:rPr>
+                <w:rFonts w:eastAsiaTheme="minorEastAsia"/>
+                <w:lang w:val="ru-RU"/>
+              </w:rPr>
+            </w:pPr>
+            <w:r>
+              <w:rPr>
+                <w:rFonts w:eastAsiaTheme="minorEastAsia"/>
+                <w:lang w:val="ru-RU"/>
+              </w:rPr>
+              <w:t>Минимальная евклидова норма ошибки</w:t>
+            </w:r>
+          </w:p>
+        </w:tc>
+        <w:tc>
+          <w:tcPr>
+            <w:tcW w:w="4531" w:type="dxa"/>
+          </w:tcPr>
+          <w:p>
+            <w:pPr>
+              <w:rPr>
+                <w:rFonts w:eastAsiaTheme="minorEastAsia"/>
+                <w:lang w:val="ru-RU"/>
+              </w:rPr>
+            </w:pPr>
+            <w:r>
+              <w:rPr>
+                <w:rFonts w:eastAsiaTheme="minorEastAsia"/>
+                <w:lang w:val="ru-RU"/>
+              </w:rPr>
+              <w:t>0.0000000000000003</w:t>
+            </w:r>
+          </w:p>
+        </w:tc>
+      </w:tr>
+      <w:tr>
+        <w:tc>
+          <w:tcPr>
+            <w:tcW w:w="4531" w:type="dxa"/>
+          </w:tcPr>
+          <w:p>
+            <w:pPr>
+              <w:rPr>
+                <w:rFonts w:eastAsiaTheme="minorEastAsia"/>
+                <w:lang w:val="ru-RU"/>
+              </w:rPr>
+            </w:pPr>
+            <w:r>
+              <w:rPr>
+                <w:rFonts w:eastAsiaTheme="minorEastAsia"/>
+                <w:lang w:val="ru-RU"/>
+              </w:rPr>
+              <w:t>Максимальная евклидова норма ошибки</w:t>
+            </w:r>
+          </w:p>
+        </w:tc>
+        <w:tc>
+          <w:tcPr>
+            <w:tcW w:w="4531" w:type="dxa"/>
+          </w:tcPr>
+          <w:p>
+            <w:pPr>
+              <w:rPr>
+                <w:rFonts w:eastAsiaTheme="minorEastAsia"/>
+                <w:lang w:val="ru-RU"/>
+              </w:rPr>
+            </w:pPr>
+            <w:r>
+              <w:rPr>
+                <w:rFonts w:eastAsiaTheme="minorEastAsia"/>
+                <w:lang w:val="ru-RU"/>
+              </w:rPr>
+              <w:t>75.6064786021455150</w:t>
+            </w:r>
+          </w:p>
+        </w:tc>
+      </w:tr>
+      <w:tr>
+        <w:tc>
+          <w:tcPr>
+            <w:tcW w:w="4531" w:type="dxa"/>
+          </w:tcPr>
+          <w:p>
+            <w:pPr>
+              <w:rPr>
+                <w:rFonts w:eastAsiaTheme="minorEastAsia"/>
+                <w:lang w:val="ru-RU"/>
+              </w:rPr>
+            </w:pPr>
+            <w:r>
+              <w:rPr>
+                <w:rFonts w:eastAsiaTheme="minorEastAsia"/>
+                <w:lang w:val="ru-RU"/>
+              </w:rPr>
+              <w:t>Средняя евклидова норма ошибки</w:t>
+            </w:r>
+          </w:p>
+        </w:tc>
+        <w:tc>
+          <w:tcPr>
+            <w:tcW w:w="4531" w:type="dxa"/>
+          </w:tcPr>
+          <w:p>
+            <w:pPr>
+              <w:rPr>
+                <w:rFonts w:eastAsiaTheme="minorEastAsia"/>
+                <w:lang w:val="ru-RU"/>
+              </w:rPr>
+            </w:pPr>
+            <w:r>
+              <w:rPr>
+                <w:rFonts w:eastAsiaTheme="minorEastAsia"/>
+                <w:lang w:val="ru-RU"/>
+              </w:rPr>
+              <w:t>11.3263001962471800</w:t>
+            </w:r>
+          </w:p>
+        </w:tc>
+      </w:tr>
+      <w:tr>
+        <w:tc>
+          <w:tcPr>
+            <w:tcW w:w="4531" w:type="dxa"/>
+          </w:tcPr>
+          <w:p>
+            <w:pPr>
+              <w:rPr>
+                <w:rFonts w:eastAsiaTheme="minorEastAsia"/>
+                <w:lang w:val="ru-RU"/>
+              </w:rPr>
+            </w:pPr>
+            <w:r>
+              <w:rPr>
+                <w:rFonts w:eastAsiaTheme="minorEastAsia"/>
+                <w:lang w:val="ru-RU"/>
+              </w:rPr>
+              <w:t>Среднее время выполнения</w:t>
+            </w:r>
+          </w:p>
+        </w:tc>
+        <w:tc>
+          <w:tcPr>
+            <w:tcW w:w="4531" w:type="dxa"/>
+          </w:tcPr>
+          <w:p>
+            <w:pPr>
+              <w:rPr>
+                <w:rFonts w:eastAsiaTheme="minorEastAsia"/>
+                <w:lang w:val="ru-RU"/>
+              </w:rPr>
+            </w:pPr>
+            <w:r>
+              <w:rPr>
+                <w:rFonts w:eastAsiaTheme="minorEastAsia"/>
+                <w:lang w:val="ru-RU"/>
+              </w:rPr>
+              <w:t>9</w:t>
+            </w:r>
+            <w:r>
+              <w:rPr>
+                <w:rFonts w:eastAsiaTheme="minorEastAsia"/>
+                <w:lang w:val="ru-RU"/>
+              </w:rPr>
+              <w:t>мс</w:t>
+            </w:r>
+          </w:p>
+        </w:tc>
+      </w:tr>
+    </w:tbl>
+    <w:p>
+      <w:pPr>
+        <w:rPr>
+          <w:rFonts w:eastAsiaTheme="minorEastAsia"/>
+          <w:lang w:val="ru-RU"/>
+        </w:rPr>
+      </w:pPr>
+      <w:r>
+        <w:rPr>
+          <w:rFonts w:eastAsiaTheme="minorEastAsia"/>
+          <w:lang w:val="ru-RU"/>
+        </w:rPr>
+        <w:t>Под евклидовой нормой ошибки понимается</w:t>
+      </w:r>
+      <w:r>
+        <w:rPr>
+          <w:rFonts w:eastAsiaTheme="minorEastAsia"/>
+          <w:lang w:val="ru-RU"/>
+        </w:rPr>
+        <w:t xml:space="preserve"> </w:t>
+      </w:r>
+      <m:oMath>
+        <m:sSub>
+          <m:sSubPr>
+            <m:ctrlPr>
+              <w:rPr>
+                <w:rFonts w:ascii="Cambria Math" w:eastAsiaTheme="minorEastAsia" w:hAnsi="Cambria Math"/>
+                <w:i/>
+                <w:lang w:val="en-US"/>
+              </w:rPr>
+            </m:ctrlPr>
+          </m:sSubPr>
+          <m:e>
+            <m:d>
+              <m:dPr>
+                <m:begChr m:val="‖"/>
+                <m:endChr m:val="‖"/>
+                <m:ctrlPr>
+                  <w:rPr>
+                    <w:rFonts w:ascii="Cambria Math" w:eastAsiaTheme="minorEastAsia" w:hAnsi="Cambria Math"/>
+                    <w:i/>
+                    <w:lang w:val="en-US"/>
+                  </w:rPr>
+                </m:ctrlPr>
+              </m:dPr>
+              <m:e>
+                <m:r>
+                  <w:rPr>
+                    <w:rFonts w:ascii="Cambria Math" w:eastAsiaTheme="minorEastAsia" w:hAnsi="Cambria Math"/>
+                    <w:lang w:val="en-US"/>
+                  </w:rPr>
+                  <m:t>Av</m:t>
+                </m:r>
+                <m:r>
+                  <w:rPr>
+                    <w:rFonts w:ascii="Cambria Math" w:eastAsiaTheme="minorEastAsia" w:hAnsi="Cambria Math"/>
+                    <w:lang w:val="ru-RU"/>
+                  </w:rPr>
+                  <m:t>-</m:t>
+                </m:r>
+                <m:r>
+                  <w:rPr>
+                    <w:rFonts w:ascii="Cambria Math" w:eastAsiaTheme="minorEastAsia" w:hAnsi="Cambria Math"/>
+                    <w:lang w:val="en-US"/>
+                  </w:rPr>
+                  <m:t>λv</m:t>
+                </m:r>
+              </m:e>
+            </m:d>
+          </m:e>
+          <m:sub>
+            <m:r>
+              <w:rPr>
+                <w:rFonts w:ascii="Cambria Math" w:eastAsiaTheme="minorEastAsia" w:hAnsi="Cambria Math"/>
+                <w:lang w:val="ru-RU"/>
+              </w:rPr>
+              <m:t>2</m:t>
+            </m:r>
+          </m:sub>
+        </m:sSub>
+      </m:oMath>
+      <w:r>
+        <w:rPr>
+          <w:rFonts w:eastAsiaTheme="minorEastAsia"/>
+          <w:lang w:val="ru-RU"/>
+        </w:rPr>
+        <w:t>.</w:t>
       </w:r>
     </w:p>
     <w:p>
       <w:pPr>
-        <w:pStyle w:val="Heading2"/>
-        <w:rPr>
-          <w:lang w:val="ru-RU"/>
-        </w:rPr>
-      </w:pPr>
-      <w:r>
-        <w:rPr>
-          <w:lang w:val="ru-RU"/>
-        </w:rPr>
-        <w:t>Часть 3</w:t>
+        <w:rPr>
+          <w:rFonts w:eastAsiaTheme="minorEastAsia"/>
+          <w:lang w:val="ru-RU"/>
+        </w:rPr>
+      </w:pPr>
+      <w:r>
+        <w:rPr>
+          <w:rFonts w:eastAsiaTheme="minorEastAsia"/>
+          <w:lang w:val="ru-RU"/>
+        </w:rPr>
+        <w:t xml:space="preserve">Как видно из данной таблицы, в некоторых случаях откровенно случился ______ (впишите свой вариант). Все случаи с настолько большой нормой ошибки останавливаются на максимальном числе итераций, то есть не успевают сойтись в собственное значение. Точно анализировать </w:t>
+      </w:r>
+      <m:oMath>
+        <m:r>
+          <w:rPr>
+            <w:rFonts w:ascii="Cambria Math" w:eastAsiaTheme="minorEastAsia" w:hAnsi="Cambria Math"/>
+            <w:lang w:val="ru-RU"/>
+          </w:rPr>
+          <m:t>10000</m:t>
+        </m:r>
+      </m:oMath>
+      <w:r>
+        <w:rPr>
+          <w:rFonts w:eastAsiaTheme="minorEastAsia"/>
+          <w:lang w:val="ru-RU"/>
+        </w:rPr>
+        <w:t xml:space="preserve"> </w:t>
+      </w:r>
+      <w:r>
+        <w:rPr>
+          <w:rFonts w:eastAsiaTheme="minorEastAsia"/>
+          <w:lang w:val="ru-RU"/>
+        </w:rPr>
+        <w:t xml:space="preserve">запусков мне было лень, поэтому просто предположу, что  приблизительно в </w:t>
+      </w:r>
+      <m:oMath>
+        <m:r>
+          <w:rPr>
+            <w:rFonts w:ascii="Cambria Math" w:eastAsiaTheme="minorEastAsia" w:hAnsi="Cambria Math"/>
+            <w:lang w:val="ru-RU"/>
+          </w:rPr>
+          <m:t>80%</m:t>
+        </m:r>
+      </m:oMath>
+      <w:r>
+        <w:rPr>
+          <w:rFonts w:eastAsiaTheme="minorEastAsia"/>
+          <w:lang w:val="ru-RU"/>
+        </w:rPr>
+        <w:t xml:space="preserve"> </w:t>
+      </w:r>
+      <w:r>
+        <w:rPr>
+          <w:rFonts w:eastAsiaTheme="minorEastAsia"/>
+          <w:lang w:val="ru-RU"/>
+        </w:rPr>
+        <w:t>случаев алгоритм нормально сходится, но вот оставшиеся матрицы оказываются</w:t>
+      </w:r>
+      <w:r>
+        <w:rPr>
+          <w:rFonts w:eastAsiaTheme="minorEastAsia"/>
+          <w:lang w:val="ru-RU"/>
+        </w:rPr>
+        <w:t xml:space="preserve"> камнем преткновения. Впрочем, ничего необычного для «наивных» алгоритмов с простым математическим аппаратом.</w:t>
       </w:r>
     </w:p>
     <w:p>
       <w:pPr>
-        <w:rPr>
-          <w:lang w:val="ru-RU"/>
-        </w:rPr>
-      </w:pPr>
-      <w:r>
-        <w:rPr>
-          <w:lang w:val="ru-RU"/>
-        </w:rPr>
-        <w:t>...</w:t>
-      </w:r>
+        <w:pStyle w:val="Heading2"/>
+        <w:rPr>
+          <w:lang w:val="ru-RU"/>
+        </w:rPr>
+      </w:pPr>
+      <w:r>
+        <w:rPr>
+          <w:lang w:val="ru-RU"/>
+        </w:rPr>
+        <w:t>Часть 3</w:t>
+      </w:r>
+      <w:r>
+        <w:rPr>
+          <w:lang w:val="ru-RU"/>
+        </w:rPr>
+        <w:t xml:space="preserve">. </w:t>
+      </w:r>
+      <w:r>
+        <w:rPr>
+          <w:lang w:val="en-US"/>
+        </w:rPr>
+        <w:t>QR</w:t>
+      </w:r>
+      <w:r>
+        <w:rPr>
+          <w:lang w:val="ru-RU"/>
+        </w:rPr>
+        <w:t>-</w:t>
+      </w:r>
+      <w:r>
+        <w:rPr>
+          <w:lang w:val="ru-RU"/>
+        </w:rPr>
+        <w:t>алгоритм.</w:t>
+      </w:r>
+    </w:p>
+    <w:p>
+      <w:pPr>
+        <w:rPr>
+          <w:lang w:val="ru-RU"/>
+        </w:rPr>
+      </w:pPr>
+      <w:r>
+        <w:rPr>
+          <w:lang w:val="ru-RU"/>
+        </w:rPr>
+        <w:t xml:space="preserve">При реализации </w:t>
+      </w:r>
+      <w:r>
+        <w:rPr>
+          <w:lang w:val="en-US"/>
+        </w:rPr>
+        <w:t>QR</w:t>
+      </w:r>
+      <w:r>
+        <w:rPr>
+          <w:lang w:val="ru-RU"/>
+        </w:rPr>
+        <w:t>-</w:t>
+      </w:r>
+      <w:r>
+        <w:rPr>
+          <w:lang w:val="ru-RU"/>
+        </w:rPr>
+        <w:t>алгоритма были использованы следующие константы</w:t>
+      </w:r>
+      <w:r>
+        <w:rPr>
+          <w:lang w:val="ru-RU"/>
+        </w:rPr>
+        <w:t>:</w:t>
+      </w:r>
+    </w:p>
+    <w:p>
+      <w:pPr>
+        <w:pStyle w:val="ListParagraph"/>
+        <w:numPr>
+          <w:ilvl w:val="0"/>
+          <w:numId w:val="2"/>
+        </w:numPr>
+        <w:rPr>
+          <w:lang w:val="ru-RU"/>
+        </w:rPr>
+      </w:pPr>
+      <w:r>
+        <w:rPr>
+          <w:lang w:val="ru-RU"/>
+        </w:rPr>
+        <w:t xml:space="preserve">Барьер дефляции – числа меньше по модулю этой константы будут считаться нулями.Взят как </w:t>
+      </w:r>
+      <m:oMath>
+        <m:sSup>
+          <m:sSupPr>
+            <m:ctrlPr>
+              <w:rPr>
+                <w:rFonts w:ascii="Cambria Math" w:hAnsi="Cambria Math"/>
+                <w:i/>
+                <w:lang w:val="ru-RU"/>
+              </w:rPr>
+            </m:ctrlPr>
+          </m:sSupPr>
+          <m:e>
+            <m:r>
+              <w:rPr>
+                <w:rFonts w:ascii="Cambria Math" w:hAnsi="Cambria Math"/>
+                <w:lang w:val="ru-RU"/>
+              </w:rPr>
+              <m:t>10</m:t>
+            </m:r>
+          </m:e>
+          <m:sup>
+            <m:r>
+              <w:rPr>
+                <w:rFonts w:ascii="Cambria Math" w:hAnsi="Cambria Math"/>
+                <w:lang w:val="ru-RU"/>
+              </w:rPr>
+              <m:t>-9</m:t>
+            </m:r>
+          </m:sup>
+        </m:sSup>
+      </m:oMath>
+      <w:r>
+        <w:rPr>
+          <w:rFonts w:eastAsiaTheme="minorEastAsia"/>
+          <w:lang w:val="ru-RU"/>
+        </w:rPr>
+        <w:t>.</w:t>
+      </w:r>
+    </w:p>
+    <w:p>
+      <w:pPr>
+        <w:pStyle w:val="ListParagraph"/>
+        <w:numPr>
+          <w:ilvl w:val="0"/>
+          <w:numId w:val="2"/>
+        </w:numPr>
+        <w:rPr>
+          <w:lang w:val="ru-RU"/>
+        </w:rPr>
+      </w:pPr>
+      <w:r>
+        <w:rPr>
+          <w:rFonts w:eastAsiaTheme="minorEastAsia"/>
+          <w:lang w:val="ru-RU"/>
+        </w:rPr>
+        <w:t xml:space="preserve">Барьер сходимости </w:t>
+      </w:r>
+      <m:oMath>
+        <m:r>
+          <w:rPr>
+            <w:rFonts w:ascii="Cambria Math" w:eastAsiaTheme="minorEastAsia" w:hAnsi="Cambria Math"/>
+            <w:lang w:val="ru-RU"/>
+          </w:rPr>
+          <m:t>B</m:t>
+        </m:r>
+      </m:oMath>
+      <w:r>
+        <w:rPr>
+          <w:rFonts w:eastAsiaTheme="minorEastAsia"/>
+          <w:lang w:val="ru-RU"/>
+        </w:rPr>
+        <w:t xml:space="preserve">: </w:t>
+      </w:r>
+      <m:oMath>
+        <m:d>
+          <m:dPr>
+            <m:ctrlPr>
+              <w:rPr>
+                <w:rFonts w:ascii="Cambria Math" w:eastAsiaTheme="minorEastAsia" w:hAnsi="Cambria Math"/>
+                <w:i/>
+                <w:lang w:val="ru-RU"/>
+              </w:rPr>
+            </m:ctrlPr>
+          </m:dPr>
+          <m:e>
+            <m:r>
+              <w:rPr>
+                <w:rFonts w:ascii="Cambria Math" w:eastAsiaTheme="minorEastAsia" w:hAnsi="Cambria Math"/>
+                <w:lang w:val="ru-RU"/>
+              </w:rPr>
+              <m:t>∀</m:t>
+            </m:r>
+            <m:sSub>
+              <m:sSubPr>
+                <m:ctrlPr>
+                  <w:rPr>
+                    <w:rFonts w:ascii="Cambria Math" w:eastAsiaTheme="minorEastAsia" w:hAnsi="Cambria Math"/>
+                    <w:i/>
+                    <w:lang w:val="en-US"/>
+                  </w:rPr>
+                </m:ctrlPr>
+              </m:sSubPr>
+              <m:e>
+                <m:r>
+                  <w:rPr>
+                    <w:rFonts w:ascii="Cambria Math" w:eastAsiaTheme="minorEastAsia" w:hAnsi="Cambria Math"/>
+                    <w:lang w:val="en-US"/>
+                  </w:rPr>
+                  <m:t>λ</m:t>
+                </m:r>
+              </m:e>
+              <m:sub>
+                <m:r>
+                  <w:rPr>
+                    <w:rFonts w:ascii="Cambria Math" w:eastAsiaTheme="minorEastAsia" w:hAnsi="Cambria Math"/>
+                    <w:lang w:val="en-US"/>
+                  </w:rPr>
+                  <m:t>nj</m:t>
+                </m:r>
+              </m:sub>
+            </m:sSub>
+            <m:r>
+              <w:rPr>
+                <w:rFonts w:ascii="Cambria Math" w:eastAsiaTheme="minorEastAsia" w:hAnsi="Cambria Math"/>
+                <w:lang w:val="ru-RU"/>
+              </w:rPr>
+              <m:t>=</m:t>
+            </m:r>
+            <m:r>
+              <w:rPr>
+                <w:rFonts w:ascii="Cambria Math" w:eastAsiaTheme="minorEastAsia" w:hAnsi="Cambria Math"/>
+                <w:lang w:val="en-US"/>
+              </w:rPr>
+              <m:t>a</m:t>
+            </m:r>
+            <m:r>
+              <w:rPr>
+                <w:rFonts w:ascii="Cambria Math" w:eastAsiaTheme="minorEastAsia" w:hAnsi="Cambria Math"/>
+                <w:lang w:val="ru-RU"/>
+              </w:rPr>
+              <m:t>+</m:t>
+            </m:r>
+            <m:r>
+              <w:rPr>
+                <w:rFonts w:ascii="Cambria Math" w:eastAsiaTheme="minorEastAsia" w:hAnsi="Cambria Math"/>
+                <w:lang w:val="en-US"/>
+              </w:rPr>
+              <m:t>bi</m:t>
+            </m:r>
+            <m:r>
+              <w:rPr>
+                <w:rFonts w:ascii="Cambria Math" w:eastAsiaTheme="minorEastAsia" w:hAnsi="Cambria Math"/>
+                <w:lang w:val="ru-RU"/>
+              </w:rPr>
+              <m:t xml:space="preserve"> ∃</m:t>
+            </m:r>
+            <m:sSub>
+              <m:sSubPr>
+                <m:ctrlPr>
+                  <w:rPr>
+                    <w:rFonts w:ascii="Cambria Math" w:eastAsiaTheme="minorEastAsia" w:hAnsi="Cambria Math"/>
+                    <w:i/>
+                    <w:lang w:val="en-US"/>
+                  </w:rPr>
+                </m:ctrlPr>
+              </m:sSubPr>
+              <m:e>
+                <m:r>
+                  <w:rPr>
+                    <w:rFonts w:ascii="Cambria Math" w:eastAsiaTheme="minorEastAsia" w:hAnsi="Cambria Math"/>
+                    <w:lang w:val="en-US"/>
+                  </w:rPr>
+                  <m:t>λ</m:t>
+                </m:r>
+              </m:e>
+              <m:sub>
+                <m:r>
+                  <w:rPr>
+                    <w:rFonts w:ascii="Cambria Math" w:eastAsiaTheme="minorEastAsia" w:hAnsi="Cambria Math"/>
+                    <w:lang w:val="en-US"/>
+                  </w:rPr>
+                  <m:t>ok</m:t>
+                </m:r>
+              </m:sub>
+            </m:sSub>
+            <m:r>
+              <w:rPr>
+                <w:rFonts w:ascii="Cambria Math" w:eastAsiaTheme="minorEastAsia" w:hAnsi="Cambria Math"/>
+                <w:lang w:val="ru-RU"/>
+              </w:rPr>
+              <m:t>=</m:t>
+            </m:r>
+            <m:r>
+              <w:rPr>
+                <w:rFonts w:ascii="Cambria Math" w:eastAsiaTheme="minorEastAsia" w:hAnsi="Cambria Math"/>
+                <w:lang w:val="en-US"/>
+              </w:rPr>
+              <m:t>c</m:t>
+            </m:r>
+            <m:r>
+              <w:rPr>
+                <w:rFonts w:ascii="Cambria Math" w:eastAsiaTheme="minorEastAsia" w:hAnsi="Cambria Math"/>
+                <w:lang w:val="ru-RU"/>
+              </w:rPr>
+              <m:t>+</m:t>
+            </m:r>
+            <m:r>
+              <w:rPr>
+                <w:rFonts w:ascii="Cambria Math" w:eastAsiaTheme="minorEastAsia" w:hAnsi="Cambria Math"/>
+                <w:lang w:val="en-US"/>
+              </w:rPr>
+              <m:t>d</m:t>
+            </m:r>
+            <m:r>
+              <w:rPr>
+                <w:rFonts w:ascii="Cambria Math" w:eastAsiaTheme="minorEastAsia" w:hAnsi="Cambria Math"/>
+                <w:lang w:val="en-US"/>
+              </w:rPr>
+              <m:t>i</m:t>
+            </m:r>
+            <m:r>
+              <w:rPr>
+                <w:rFonts w:ascii="Cambria Math" w:eastAsiaTheme="minorEastAsia" w:hAnsi="Cambria Math"/>
+                <w:lang w:val="ru-RU"/>
+              </w:rPr>
+              <m:t>:</m:t>
+            </m:r>
+            <m:d>
+              <m:dPr>
+                <m:ctrlPr>
+                  <w:rPr>
+                    <w:rFonts w:ascii="Cambria Math" w:eastAsiaTheme="minorEastAsia" w:hAnsi="Cambria Math"/>
+                    <w:i/>
+                    <w:lang w:val="ru-RU"/>
+                  </w:rPr>
+                </m:ctrlPr>
+              </m:dPr>
+              <m:e>
+                <m:d>
+                  <m:dPr>
+                    <m:begChr m:val="|"/>
+                    <m:endChr m:val="|"/>
+                    <m:ctrlPr>
+                      <w:rPr>
+                        <w:rFonts w:ascii="Cambria Math" w:eastAsiaTheme="minorEastAsia" w:hAnsi="Cambria Math"/>
+                        <w:i/>
+                        <w:lang w:val="en-US"/>
+                      </w:rPr>
+                    </m:ctrlPr>
+                  </m:dPr>
+                  <m:e>
+                    <m:r>
+                      <w:rPr>
+                        <w:rFonts w:ascii="Cambria Math" w:eastAsiaTheme="minorEastAsia" w:hAnsi="Cambria Math"/>
+                        <w:lang w:val="en-US"/>
+                      </w:rPr>
+                      <m:t>a</m:t>
+                    </m:r>
+                    <m:r>
+                      <w:rPr>
+                        <w:rFonts w:ascii="Cambria Math" w:eastAsiaTheme="minorEastAsia" w:hAnsi="Cambria Math"/>
+                        <w:lang w:val="ru-RU"/>
+                      </w:rPr>
+                      <m:t>-</m:t>
+                    </m:r>
+                    <m:r>
+                      <w:rPr>
+                        <w:rFonts w:ascii="Cambria Math" w:eastAsiaTheme="minorEastAsia" w:hAnsi="Cambria Math"/>
+                        <w:lang w:val="en-US"/>
+                      </w:rPr>
+                      <m:t>c</m:t>
+                    </m:r>
+                  </m:e>
+                </m:d>
+                <m:r>
+                  <w:rPr>
+                    <w:rFonts w:ascii="Cambria Math" w:eastAsiaTheme="minorEastAsia" w:hAnsi="Cambria Math"/>
+                    <w:lang w:val="ru-RU"/>
+                  </w:rPr>
+                  <m:t>&lt;</m:t>
+                </m:r>
+                <m:r>
+                  <w:rPr>
+                    <w:rFonts w:ascii="Cambria Math" w:eastAsiaTheme="minorEastAsia" w:hAnsi="Cambria Math"/>
+                    <w:lang w:val="ru-RU"/>
+                  </w:rPr>
+                  <m:t>B ∧</m:t>
+                </m:r>
+                <m:d>
+                  <m:dPr>
+                    <m:begChr m:val="|"/>
+                    <m:endChr m:val="|"/>
+                    <m:ctrlPr>
+                      <w:rPr>
+                        <w:rFonts w:ascii="Cambria Math" w:eastAsiaTheme="minorEastAsia" w:hAnsi="Cambria Math"/>
+                        <w:i/>
+                        <w:lang w:val="ru-RU"/>
+                      </w:rPr>
+                    </m:ctrlPr>
+                  </m:dPr>
+                  <m:e>
+                    <m:r>
+                      <w:rPr>
+                        <w:rFonts w:ascii="Cambria Math" w:eastAsiaTheme="minorEastAsia" w:hAnsi="Cambria Math"/>
+                        <w:lang w:val="ru-RU"/>
+                      </w:rPr>
+                      <m:t>b-d</m:t>
+                    </m:r>
+                  </m:e>
+                </m:d>
+                <m:r>
+                  <w:rPr>
+                    <w:rFonts w:ascii="Cambria Math" w:eastAsiaTheme="minorEastAsia" w:hAnsi="Cambria Math"/>
+                    <w:lang w:val="ru-RU"/>
+                  </w:rPr>
+                  <m:t>&lt;B</m:t>
+                </m:r>
+              </m:e>
+            </m:d>
+          </m:e>
+        </m:d>
+        <m:r>
+          <w:rPr>
+            <w:rFonts w:ascii="Cambria Math" w:eastAsiaTheme="minorEastAsia" w:hAnsi="Cambria Math"/>
+            <w:lang w:val="ru-RU"/>
+          </w:rPr>
+          <m:t>⇒QR-алгоритм сошёлся</m:t>
+        </m:r>
+      </m:oMath>
+      <w:r>
+        <w:rPr>
+          <w:rFonts w:eastAsiaTheme="minorEastAsia"/>
+          <w:lang w:val="ru-RU"/>
+        </w:rPr>
+        <w:t xml:space="preserve">. Где </w:t>
+      </w:r>
+      <m:oMath>
+        <m:sSub>
+          <m:sSubPr>
+            <m:ctrlPr>
+              <w:rPr>
+                <w:rFonts w:ascii="Cambria Math" w:eastAsiaTheme="minorEastAsia" w:hAnsi="Cambria Math"/>
+                <w:i/>
+                <w:lang w:val="en-US"/>
+              </w:rPr>
+            </m:ctrlPr>
+          </m:sSubPr>
+          <m:e>
+            <m:r>
+              <w:rPr>
+                <w:rFonts w:ascii="Cambria Math" w:eastAsiaTheme="minorEastAsia" w:hAnsi="Cambria Math"/>
+                <w:lang w:val="en-US"/>
+              </w:rPr>
+              <m:t>λ</m:t>
+            </m:r>
+          </m:e>
+          <m:sub>
+            <m:r>
+              <w:rPr>
+                <w:rFonts w:ascii="Cambria Math" w:eastAsiaTheme="minorEastAsia" w:hAnsi="Cambria Math"/>
+                <w:lang w:val="en-US"/>
+              </w:rPr>
+              <m:t>nj</m:t>
+            </m:r>
+          </m:sub>
+        </m:sSub>
+      </m:oMath>
+      <w:r>
+        <w:rPr>
+          <w:rFonts w:eastAsiaTheme="minorEastAsia"/>
+          <w:lang w:val="ru-RU"/>
+        </w:rPr>
+        <w:t xml:space="preserve"> – собственные значения, полученные на новой итерации, а </w:t>
+      </w:r>
+      <m:oMath>
+        <m:sSub>
+          <m:sSubPr>
+            <m:ctrlPr>
+              <w:rPr>
+                <w:rFonts w:ascii="Cambria Math" w:eastAsiaTheme="minorEastAsia" w:hAnsi="Cambria Math"/>
+                <w:i/>
+                <w:lang w:val="en-US"/>
+              </w:rPr>
+            </m:ctrlPr>
+          </m:sSubPr>
+          <m:e>
+            <m:r>
+              <w:rPr>
+                <w:rFonts w:ascii="Cambria Math" w:eastAsiaTheme="minorEastAsia" w:hAnsi="Cambria Math"/>
+                <w:lang w:val="en-US"/>
+              </w:rPr>
+              <m:t>λ</m:t>
+            </m:r>
+          </m:e>
+          <m:sub>
+            <m:r>
+              <w:rPr>
+                <w:rFonts w:ascii="Cambria Math" w:eastAsiaTheme="minorEastAsia" w:hAnsi="Cambria Math"/>
+                <w:lang w:val="en-US"/>
+              </w:rPr>
+              <m:t>ok</m:t>
+            </m:r>
+          </m:sub>
+        </m:sSub>
+      </m:oMath>
+      <w:r>
+        <w:rPr>
+          <w:rFonts w:eastAsiaTheme="minorEastAsia"/>
+          <w:lang w:val="ru-RU"/>
+        </w:rPr>
+        <w:t xml:space="preserve"> – полученные на предыдущей.</w:t>
+      </w:r>
+      <w:r>
+        <w:rPr>
+          <w:rFonts w:eastAsiaTheme="minorEastAsia"/>
+          <w:lang w:val="ru-RU"/>
+        </w:rPr>
+        <w:t xml:space="preserve"> Был взят как </w:t>
+      </w:r>
+      <m:oMath>
+        <m:sSup>
+          <m:sSupPr>
+            <m:ctrlPr>
+              <w:rPr>
+                <w:rFonts w:ascii="Cambria Math" w:eastAsiaTheme="minorEastAsia" w:hAnsi="Cambria Math"/>
+                <w:i/>
+                <w:lang w:val="ru-RU"/>
+              </w:rPr>
+            </m:ctrlPr>
+          </m:sSupPr>
+          <m:e>
+            <m:r>
+              <w:rPr>
+                <w:rFonts w:ascii="Cambria Math" w:eastAsiaTheme="minorEastAsia" w:hAnsi="Cambria Math"/>
+                <w:lang w:val="ru-RU"/>
+              </w:rPr>
+              <m:t>10</m:t>
+            </m:r>
+          </m:e>
+          <m:sup>
+            <m:r>
+              <w:rPr>
+                <w:rFonts w:ascii="Cambria Math" w:eastAsiaTheme="minorEastAsia" w:hAnsi="Cambria Math"/>
+                <w:lang w:val="ru-RU"/>
+              </w:rPr>
+              <m:t>-5</m:t>
+            </m:r>
+          </m:sup>
+        </m:sSup>
+      </m:oMath>
+      <w:r>
+        <w:rPr>
+          <w:rFonts w:eastAsiaTheme="minorEastAsia"/>
+          <w:lang w:val="en-US"/>
+        </w:rPr>
+        <w:t>.</w:t>
+      </w:r>
+    </w:p>
+    <w:p>
+      <w:pPr>
+        <w:rPr>
+          <w:rFonts w:eastAsiaTheme="minorEastAsia"/>
+          <w:lang w:val="ru-RU"/>
+        </w:rPr>
+      </w:pPr>
+      <w:r>
+        <w:rPr>
+          <w:lang w:val="ru-RU"/>
+        </w:rPr>
+        <w:t>Ограничение максимального количества итераций не применялось.</w:t>
+      </w:r>
+      <w:r>
+        <w:rPr>
+          <w:lang w:val="ru-RU"/>
+        </w:rPr>
+        <w:t xml:space="preserve"> </w:t>
+      </w:r>
+      <w:r>
+        <w:rPr>
+          <w:rFonts w:eastAsiaTheme="minorEastAsia"/>
+          <w:lang w:val="ru-RU"/>
+        </w:rPr>
+        <w:t xml:space="preserve">При прогоне метода на </w:t>
+      </w:r>
+      <m:oMath>
+        <m:r>
+          <w:rPr>
+            <w:rFonts w:ascii="Cambria Math" w:eastAsiaTheme="minorEastAsia" w:hAnsi="Cambria Math"/>
+            <w:lang w:val="ru-RU"/>
+          </w:rPr>
+          <m:t>10000</m:t>
+        </m:r>
+      </m:oMath>
+      <w:r>
+        <w:rPr>
+          <w:rFonts w:eastAsiaTheme="minorEastAsia"/>
+          <w:lang w:val="ru-RU"/>
+        </w:rPr>
+        <w:t xml:space="preserve"> </w:t>
+      </w:r>
+      <w:r>
+        <w:rPr>
+          <w:rFonts w:eastAsiaTheme="minorEastAsia"/>
+          <w:lang w:val="ru-RU"/>
+        </w:rPr>
+        <w:t>запусков со случайными матрицами были получены следующие результаты</w:t>
+      </w:r>
+      <w:r>
+        <w:rPr>
+          <w:rFonts w:eastAsiaTheme="minorEastAsia"/>
+          <w:lang w:val="ru-RU"/>
+        </w:rPr>
+        <w:t>:</w:t>
+      </w:r>
+    </w:p>
+    <w:tbl>
+      <w:tblPr>
+        <w:tblStyle w:val="TableGrid"/>
+        <w:tblW w:w="0" w:type="auto"/>
+        <w:tblLook w:val="04A0" w:firstRow="1" w:lastRow="0" w:firstColumn="1" w:lastColumn="0" w:noHBand="0" w:noVBand="1"/>
+      </w:tblPr>
+      <w:tblGrid>
+        <w:gridCol w:w="4531"/>
+        <w:gridCol w:w="4531"/>
+      </w:tblGrid>
+      <w:tr>
+        <w:tc>
+          <w:tcPr>
+            <w:tcW w:w="4531" w:type="dxa"/>
+          </w:tcPr>
+          <w:p>
+            <w:pPr>
+              <w:rPr>
+                <w:lang w:val="ru-RU"/>
+              </w:rPr>
+            </w:pPr>
+            <w:r>
+              <w:rPr>
+                <w:lang w:val="ru-RU"/>
+              </w:rPr>
+              <w:t>Среднее количество итераций</w:t>
+            </w:r>
+          </w:p>
+        </w:tc>
+        <w:tc>
+          <w:tcPr>
+            <w:tcW w:w="4531" w:type="dxa"/>
+          </w:tcPr>
+          <w:p>
+            <w:pPr>
+              <w:rPr>
+                <w:lang w:val="en-US"/>
+              </w:rPr>
+            </w:pPr>
+            <w:r>
+              <w:rPr>
+                <w:lang w:val="en-US"/>
+              </w:rPr>
+              <w:t>1918</w:t>
+            </w:r>
+          </w:p>
+        </w:tc>
+      </w:tr>
+      <w:tr>
+        <w:tc>
+          <w:tcPr>
+            <w:tcW w:w="4531" w:type="dxa"/>
+          </w:tcPr>
+          <w:p>
+            <w:pPr>
+              <w:rPr>
+                <w:lang w:val="ru-RU"/>
+              </w:rPr>
+            </w:pPr>
+            <w:r>
+              <w:rPr>
+                <w:lang w:val="ru-RU"/>
+              </w:rPr>
+              <w:t>Среднее время выполнения</w:t>
+            </w:r>
+          </w:p>
+        </w:tc>
+        <w:tc>
+          <w:tcPr>
+            <w:tcW w:w="4531" w:type="dxa"/>
+          </w:tcPr>
+          <w:p>
+            <w:pPr>
+              <w:rPr>
+                <w:lang w:val="ru-RU"/>
+              </w:rPr>
+            </w:pPr>
+            <w:r>
+              <w:rPr>
+                <w:lang w:val="ru-RU"/>
+              </w:rPr>
+              <w:t>25мс</w:t>
+            </w:r>
+          </w:p>
+        </w:tc>
+      </w:tr>
+    </w:tbl>
+    <w:p>
+      <w:pPr>
+        <w:rPr>
+          <w:lang w:val="ru-RU"/>
+        </w:rPr>
+      </w:pPr>
+      <w:r>
+        <w:rPr>
+          <w:lang w:val="ru-RU"/>
+        </w:rPr>
+        <w:t>Как можно заметить, среднее количество итераций и время выполнения великовато. Конечно результат всё ещё значительно лучше, чем в степенном методе. Всё-таки мы ищем все значения, да и с точностью тут у нас проблем нет.</w:t>
+      </w:r>
+    </w:p>
+    <w:p>
+      <w:pPr>
+        <w:rPr>
+          <w:rFonts w:eastAsiaTheme="minorEastAsia"/>
+          <w:lang w:val="ru-RU"/>
+        </w:rPr>
+      </w:pPr>
+      <w:r>
+        <w:rPr>
+          <w:lang w:val="ru-RU"/>
+        </w:rPr>
+        <w:t xml:space="preserve">Попробуем разобраться в чём проблема. Прокрутив лог с </w:t>
+      </w:r>
+      <m:oMath>
+        <m:r>
+          <w:rPr>
+            <w:rFonts w:ascii="Cambria Math" w:eastAsiaTheme="minorEastAsia" w:hAnsi="Cambria Math"/>
+            <w:lang w:val="ru-RU"/>
+          </w:rPr>
+          <m:t>10000</m:t>
+        </m:r>
+      </m:oMath>
+      <w:r>
+        <w:rPr>
+          <w:rFonts w:eastAsiaTheme="minorEastAsia"/>
+          <w:lang w:val="ru-RU"/>
+        </w:rPr>
+        <w:t xml:space="preserve"> результатов я заметил, что многие матрицы решались </w:t>
+      </w:r>
+      <w:r>
+        <w:rPr>
+          <w:rFonts w:eastAsiaTheme="minorEastAsia"/>
+          <w:lang w:val="en-US"/>
+        </w:rPr>
+        <w:t>QR</w:t>
+      </w:r>
+      <w:r>
+        <w:rPr>
+          <w:rFonts w:eastAsiaTheme="minorEastAsia"/>
+          <w:lang w:val="ru-RU"/>
+        </w:rPr>
+        <w:t>-</w:t>
+      </w:r>
+      <w:r>
+        <w:rPr>
+          <w:rFonts w:eastAsiaTheme="minorEastAsia"/>
+          <w:lang w:val="ru-RU"/>
+        </w:rPr>
+        <w:t xml:space="preserve">алгоритмом за </w:t>
+      </w:r>
+      <w:r>
+        <w:rPr>
+          <w:rFonts w:eastAsiaTheme="minorEastAsia"/>
+          <w:lang w:val="ru-RU"/>
+        </w:rPr>
+        <w:t xml:space="preserve">300-500 </w:t>
+      </w:r>
+      <w:r>
+        <w:rPr>
+          <w:rFonts w:eastAsiaTheme="minorEastAsia"/>
+          <w:lang w:val="ru-RU"/>
+        </w:rPr>
+        <w:t xml:space="preserve">итераций. Также при выполнении были </w:t>
+      </w:r>
+      <w:r>
+        <w:rPr>
+          <w:rFonts w:eastAsiaTheme="minorEastAsia"/>
+          <w:lang w:val="ru-RU"/>
+        </w:rPr>
+        <w:lastRenderedPageBreak/>
+        <w:t xml:space="preserve">заметны «подвисания» на несколько секунд на некоторых матрицах. Решив простую систему линейных уравнений мы получим, что присутствие </w:t>
+      </w:r>
+      <m:oMath>
+        <m:r>
+          <w:rPr>
+            <w:rFonts w:ascii="Cambria Math" w:eastAsiaTheme="minorEastAsia" w:hAnsi="Cambria Math"/>
+            <w:lang w:val="ru-RU"/>
+          </w:rPr>
+          <m:t>≈1.5%</m:t>
+        </m:r>
+      </m:oMath>
+      <w:r>
+        <w:rPr>
+          <w:rFonts w:eastAsiaTheme="minorEastAsia"/>
+          <w:lang w:val="ru-RU"/>
+        </w:rPr>
+        <w:t xml:space="preserve"> матриц, решение которых заняло </w:t>
+      </w:r>
+      <m:oMath>
+        <m:sSup>
+          <m:sSupPr>
+            <m:ctrlPr>
+              <w:rPr>
+                <w:rFonts w:ascii="Cambria Math" w:eastAsiaTheme="minorEastAsia" w:hAnsi="Cambria Math"/>
+                <w:i/>
+                <w:lang w:val="ru-RU"/>
+              </w:rPr>
+            </m:ctrlPr>
+          </m:sSupPr>
+          <m:e>
+            <m:r>
+              <w:rPr>
+                <w:rFonts w:ascii="Cambria Math" w:eastAsiaTheme="minorEastAsia" w:hAnsi="Cambria Math"/>
+                <w:lang w:val="ru-RU"/>
+              </w:rPr>
+              <m:t>10</m:t>
+            </m:r>
+          </m:e>
+          <m:sup>
+            <m:r>
+              <w:rPr>
+                <w:rFonts w:ascii="Cambria Math" w:eastAsiaTheme="minorEastAsia" w:hAnsi="Cambria Math"/>
+                <w:lang w:val="ru-RU"/>
+              </w:rPr>
+              <m:t>5</m:t>
+            </m:r>
+          </m:sup>
+        </m:sSup>
+      </m:oMath>
+      <w:r>
+        <w:rPr>
+          <w:rFonts w:eastAsiaTheme="minorEastAsia"/>
+          <w:lang w:val="ru-RU"/>
+        </w:rPr>
+        <w:t xml:space="preserve"> итераций, среди матриц, решаемых за </w:t>
+      </w:r>
+      <m:oMath>
+        <m:r>
+          <w:rPr>
+            <w:rFonts w:ascii="Cambria Math" w:eastAsiaTheme="minorEastAsia" w:hAnsi="Cambria Math"/>
+            <w:lang w:val="ru-RU"/>
+          </w:rPr>
+          <m:t>~400</m:t>
+        </m:r>
+      </m:oMath>
+      <w:r>
+        <w:rPr>
+          <w:rFonts w:eastAsiaTheme="minorEastAsia"/>
+          <w:lang w:val="ru-RU"/>
+        </w:rPr>
+        <w:t xml:space="preserve"> </w:t>
+      </w:r>
+      <w:r>
+        <w:rPr>
+          <w:rFonts w:eastAsiaTheme="minorEastAsia"/>
+          <w:lang w:val="ru-RU"/>
+        </w:rPr>
+        <w:t xml:space="preserve">итераций, приведёт к отклонению среднего количества итераций как раз к близкому к полученному значению. То есть в большинстве случаев </w:t>
+      </w:r>
+      <w:r>
+        <w:rPr>
+          <w:rFonts w:eastAsiaTheme="minorEastAsia"/>
+          <w:lang w:val="en-US"/>
+        </w:rPr>
+        <w:t>QR</w:t>
+      </w:r>
+      <w:r>
+        <w:rPr>
+          <w:rFonts w:eastAsiaTheme="minorEastAsia"/>
+          <w:lang w:val="ru-RU"/>
+        </w:rPr>
+        <w:t>-</w:t>
+      </w:r>
+      <w:r>
+        <w:rPr>
+          <w:rFonts w:eastAsiaTheme="minorEastAsia"/>
+          <w:lang w:val="ru-RU"/>
+        </w:rPr>
+        <w:t xml:space="preserve">алгоритм будет сходиться в </w:t>
+      </w:r>
+      <m:oMath>
+        <m:r>
+          <w:rPr>
+            <w:rFonts w:ascii="Cambria Math" w:eastAsiaTheme="minorEastAsia" w:hAnsi="Cambria Math"/>
+            <w:lang w:val="ru-RU"/>
+          </w:rPr>
+          <m:t xml:space="preserve">4-5 </m:t>
+        </m:r>
+      </m:oMath>
+      <w:r>
+        <w:rPr>
+          <w:rFonts w:eastAsiaTheme="minorEastAsia"/>
+          <w:lang w:val="ru-RU"/>
+        </w:rPr>
+        <w:t>раз быстрее.</w:t>
+      </w:r>
+    </w:p>
+    <w:p>
+      <w:pPr>
+        <w:rPr>
+          <w:i/>
+          <w:lang w:val="en-US"/>
+        </w:rPr>
+      </w:pPr>
+      <w:r>
+        <w:rPr>
+          <w:rFonts w:eastAsiaTheme="minorEastAsia"/>
+          <w:lang w:val="ru-RU"/>
+        </w:rPr>
+        <w:t xml:space="preserve">Также хочу отметить огромную зависимость </w:t>
+      </w:r>
+      <w:r>
+        <w:rPr>
+          <w:rFonts w:eastAsiaTheme="minorEastAsia"/>
+          <w:lang w:val="ru-RU"/>
+        </w:rPr>
+        <w:t xml:space="preserve">времени выполнения алгоритма от значения барьера сходимости. Так при </w:t>
+      </w:r>
+      <m:oMath>
+        <m:r>
+          <w:rPr>
+            <w:rFonts w:ascii="Cambria Math" w:eastAsiaTheme="minorEastAsia" w:hAnsi="Cambria Math"/>
+            <w:lang w:val="ru-RU"/>
+          </w:rPr>
+          <m:t>B=</m:t>
+        </m:r>
+        <m:sSup>
+          <m:sSupPr>
+            <m:ctrlPr>
+              <w:rPr>
+                <w:rFonts w:ascii="Cambria Math" w:eastAsiaTheme="minorEastAsia" w:hAnsi="Cambria Math"/>
+                <w:i/>
+                <w:lang w:val="ru-RU"/>
+              </w:rPr>
+            </m:ctrlPr>
+          </m:sSupPr>
+          <m:e>
+            <m:r>
+              <w:rPr>
+                <w:rFonts w:ascii="Cambria Math" w:eastAsiaTheme="minorEastAsia" w:hAnsi="Cambria Math"/>
+                <w:lang w:val="ru-RU"/>
+              </w:rPr>
+              <m:t>10</m:t>
+            </m:r>
+          </m:e>
+          <m:sup>
+            <m:r>
+              <w:rPr>
+                <w:rFonts w:ascii="Cambria Math" w:eastAsiaTheme="minorEastAsia" w:hAnsi="Cambria Math"/>
+                <w:lang w:val="ru-RU"/>
+              </w:rPr>
+              <m:t>-3</m:t>
+            </m:r>
+          </m:sup>
+        </m:sSup>
+      </m:oMath>
+      <w:r>
+        <w:rPr>
+          <w:rFonts w:eastAsiaTheme="minorEastAsia"/>
+          <w:lang w:val="ru-RU"/>
+        </w:rPr>
+        <w:t xml:space="preserve"> </w:t>
+      </w:r>
+      <w:r>
+        <w:rPr>
+          <w:rFonts w:eastAsiaTheme="minorEastAsia"/>
+          <w:lang w:val="ru-RU"/>
+        </w:rPr>
+        <w:t xml:space="preserve"> </w:t>
+      </w:r>
+      <w:r>
+        <w:rPr>
+          <w:rFonts w:eastAsiaTheme="minorEastAsia"/>
+          <w:lang w:val="ru-RU"/>
+        </w:rPr>
+        <w:t xml:space="preserve">на </w:t>
+      </w:r>
+      <m:oMath>
+        <m:r>
+          <w:rPr>
+            <w:rFonts w:ascii="Cambria Math" w:eastAsiaTheme="minorEastAsia" w:hAnsi="Cambria Math"/>
+            <w:lang w:val="ru-RU"/>
+          </w:rPr>
+          <m:t>1000</m:t>
+        </m:r>
+      </m:oMath>
+      <w:r>
+        <w:rPr>
+          <w:rFonts w:eastAsiaTheme="minorEastAsia"/>
+          <w:lang w:val="ru-RU"/>
+        </w:rPr>
+        <w:t xml:space="preserve"> запусков со случайными матрицами выполнение </w:t>
+      </w:r>
+      <w:r>
+        <w:rPr>
+          <w:rFonts w:eastAsiaTheme="minorEastAsia"/>
+          <w:lang w:val="en-US"/>
+        </w:rPr>
+        <w:t>QR</w:t>
+      </w:r>
+      <w:r>
+        <w:rPr>
+          <w:rFonts w:eastAsiaTheme="minorEastAsia"/>
+          <w:lang w:val="ru-RU"/>
+        </w:rPr>
+        <w:t>-</w:t>
+      </w:r>
+      <w:r>
+        <w:rPr>
+          <w:rFonts w:eastAsiaTheme="minorEastAsia"/>
+          <w:lang w:val="ru-RU"/>
+        </w:rPr>
+        <w:t xml:space="preserve">алгоритма в среднем занимало всего 6мс, что в </w:t>
+      </w:r>
+      <m:oMath>
+        <m:r>
+          <w:rPr>
+            <w:rFonts w:ascii="Cambria Math" w:eastAsiaTheme="minorEastAsia" w:hAnsi="Cambria Math"/>
+            <w:lang w:val="ru-RU"/>
+          </w:rPr>
+          <m:t>1.5</m:t>
+        </m:r>
+      </m:oMath>
+      <w:r>
+        <w:rPr>
+          <w:rFonts w:eastAsiaTheme="minorEastAsia"/>
+          <w:lang w:val="ru-RU"/>
+        </w:rPr>
+        <w:t xml:space="preserve"> раза быстрее степенного алгоритма. Из всего этого можно сделать вывод, что </w:t>
+      </w:r>
+      <w:r>
+        <w:rPr>
+          <w:rFonts w:eastAsiaTheme="minorEastAsia"/>
+          <w:lang w:val="en-US"/>
+        </w:rPr>
+        <w:t>QR</w:t>
+      </w:r>
+      <w:r>
+        <w:rPr>
+          <w:rFonts w:eastAsiaTheme="minorEastAsia"/>
+          <w:lang w:val="ru-RU"/>
+        </w:rPr>
+        <w:t>-</w:t>
+      </w:r>
+      <w:r>
+        <w:rPr>
+          <w:rFonts w:eastAsiaTheme="minorEastAsia"/>
+          <w:lang w:val="ru-RU"/>
+        </w:rPr>
+        <w:t xml:space="preserve">алгоритм позволяет достаточно быстро найти все собственные матрицы с заданной точностью. Если её, конечно, не задавать как астрономические </w:t>
+      </w:r>
+      <m:oMath>
+        <m:sSup>
+          <m:sSupPr>
+            <m:ctrlPr>
+              <w:rPr>
+                <w:rFonts w:ascii="Cambria Math" w:eastAsiaTheme="minorEastAsia" w:hAnsi="Cambria Math"/>
+                <w:i/>
+                <w:lang w:val="ru-RU"/>
+              </w:rPr>
+            </m:ctrlPr>
+          </m:sSupPr>
+          <m:e>
+            <m:r>
+              <w:rPr>
+                <w:rFonts w:ascii="Cambria Math" w:eastAsiaTheme="minorEastAsia" w:hAnsi="Cambria Math"/>
+                <w:lang w:val="ru-RU"/>
+              </w:rPr>
+              <m:t>10</m:t>
+            </m:r>
+          </m:e>
+          <m:sup>
+            <m:r>
+              <w:rPr>
+                <w:rFonts w:ascii="Cambria Math" w:eastAsiaTheme="minorEastAsia" w:hAnsi="Cambria Math"/>
+                <w:lang w:val="ru-RU"/>
+              </w:rPr>
+              <m:t>-16</m:t>
+            </m:r>
+          </m:sup>
+        </m:sSup>
+      </m:oMath>
+      <w:r>
+        <w:rPr>
+          <w:rFonts w:eastAsiaTheme="minorEastAsia"/>
+          <w:lang w:val="ru-RU"/>
+        </w:rPr>
+        <w:t>.</w:t>
+      </w:r>
+      <w:bookmarkStart w:id="0" w:name="_GoBack"/>
+      <w:bookmarkEnd w:id="0"/>
     </w:p>
     <w:p>
       <w:pPr>
@@ -602,7 +2162,19 @@
         <w:rPr>
           <w:lang w:val="ru-RU"/>
         </w:rPr>
-        <w:t xml:space="preserve">Заметим также, что функция не имеет точек разрыва, поэтому данный график позволяет с уверенностью заявлять об отсутствии корней на промежутке </w:t>
+        <w:t xml:space="preserve">Заметим также, что функция не имеет точек разрыва, поэтому данный график позволяет с уверенностью заявлять об отсутствии </w:t>
+      </w:r>
+      <w:r>
+        <w:rPr>
+          <w:lang w:val="ru-RU"/>
+        </w:rPr>
+        <w:t xml:space="preserve">других </w:t>
+      </w:r>
+      <w:r>
+        <w:rPr>
+          <w:lang w:val="ru-RU"/>
+        </w:rPr>
+        <w:t xml:space="preserve">корней на промежутке </w:t>
       </w:r>
       <m:oMath>
         <m:r>
@@ -624,6 +2196,12 @@
           <w:lang w:val="ru-RU"/>
         </w:rPr>
         <w:t>На приближениях левой и правой ветви чёрная линия (график) переходит в прямую немного выше (слева) и немного ниже (справа) оси Х – это условное обозначение построителя для чрезвычайно малых, но не пересекающих ось, прямых.</w:t>
+      </w:r>
+      <w:r>
+        <w:rPr>
+          <w:lang w:val="ru-RU"/>
+        </w:rPr>
+        <w:t xml:space="preserve"> Так нарисовали, короче.</w:t>
       </w:r>
     </w:p>
     <w:p>
@@ -688,7 +2266,21 @@
           <w:rFonts w:eastAsiaTheme="minorEastAsia"/>
           <w:lang w:val="ru-RU"/>
         </w:rPr>
-        <w:t xml:space="preserve">Не трудно заметить, что первое слагаемое функции стремится к нулю и очень мал уже при </w:t>
+        <w:t>Не трудно заметить, что первое слагаемое функции стремится к нулю и очень мал</w:t>
+      </w:r>
+      <w:r>
+        <w:rPr>
+          <w:rFonts w:eastAsiaTheme="minorEastAsia"/>
+          <w:lang w:val="ru-RU"/>
+        </w:rPr>
+        <w:t>о</w:t>
+      </w:r>
+      <w:r>
+        <w:rPr>
+          <w:rFonts w:eastAsiaTheme="minorEastAsia"/>
+          <w:lang w:val="ru-RU"/>
+        </w:rPr>
+        <w:t xml:space="preserve"> уже при </w:t>
       </w:r>
       <m:oMath>
         <m:r>
@@ -771,6 +2363,20 @@
           <w:lang w:val="ru-RU"/>
         </w:rPr>
         <w:t>которая не имеет корней на исследуемом промежутке.</w:t>
+      </w:r>
+      <w:r>
+        <w:rPr>
+          <w:rFonts w:eastAsiaTheme="minorEastAsia"/>
+          <w:lang w:val="ru-RU"/>
+        </w:rPr>
+        <w:t xml:space="preserve"> </w:t>
+      </w:r>
+      <w:r>
+        <w:rPr>
+          <w:rFonts w:eastAsiaTheme="minorEastAsia"/>
+          <w:lang w:val="en-US"/>
+        </w:rPr>
+        <w:t>Profit.</w:t>
       </w:r>
     </w:p>
     <w:p>
@@ -1193,7 +2799,19 @@
         <w:rPr>
           <w:lang w:val="ru-RU"/>
         </w:rPr>
-        <w:t xml:space="preserve">Как можно легко подтвердить, все три отрезка теперь имеют ширину меньше </w:t>
+        <w:t xml:space="preserve">Как можно легко подтвердить, все три </w:t>
+      </w:r>
+      <w:r>
+        <w:rPr>
+          <w:lang w:val="ru-RU"/>
+        </w:rPr>
+        <w:t xml:space="preserve">полученных </w:t>
+      </w:r>
+      <w:r>
+        <w:rPr>
+          <w:lang w:val="ru-RU"/>
+        </w:rPr>
+        <w:t xml:space="preserve">отрезка теперь имеют ширину меньше </w:t>
       </w:r>
       <m:oMath>
         <m:sSup>
@@ -1460,7 +3078,59 @@
           <w:rFonts w:eastAsiaTheme="minorEastAsia"/>
           <w:lang w:val="ru-RU"/>
         </w:rPr>
-        <w:t xml:space="preserve">. Для достижения этой точности нам сделать 52 шага методом биекций, то есть на 40 шагов больше. То есть на таком маленьком промежутке уже имеет смысл использовать метод Ньютона. </w:t>
+        <w:t xml:space="preserve">. Для достижения этой точности нам сделать 52 шага методом биекций, то есть на 40 шагов больше. </w:t>
+      </w:r>
+      <w:r>
+        <w:rPr>
+          <w:rFonts w:eastAsiaTheme="minorEastAsia"/>
+          <w:lang w:val="ru-RU"/>
+        </w:rPr>
+        <w:t>Не так уж и плохо, но теоретически можно лучше. Получив отрезок длины</w:t>
+      </w:r>
+      <w:r>
+        <w:rPr>
+          <w:rFonts w:eastAsiaTheme="minorEastAsia"/>
+          <w:lang w:val="ru-RU"/>
+        </w:rPr>
+        <w:t xml:space="preserve"> </w:t>
+      </w:r>
+      <m:oMath>
+        <m:sSup>
+          <m:sSupPr>
+            <m:ctrlPr>
+              <w:rPr>
+                <w:rFonts w:ascii="Cambria Math" w:eastAsiaTheme="minorEastAsia" w:hAnsi="Cambria Math"/>
+                <w:i/>
+                <w:lang w:val="ru-RU"/>
+              </w:rPr>
+            </m:ctrlPr>
+          </m:sSupPr>
+          <m:e>
+            <m:r>
+              <w:rPr>
+                <w:rFonts w:ascii="Cambria Math" w:eastAsiaTheme="minorEastAsia" w:hAnsi="Cambria Math"/>
+                <w:lang w:val="ru-RU"/>
+              </w:rPr>
+              <m:t>10</m:t>
+            </m:r>
+          </m:e>
+          <m:sup>
+            <m:r>
+              <w:rPr>
+                <w:rFonts w:ascii="Cambria Math" w:eastAsiaTheme="minorEastAsia" w:hAnsi="Cambria Math"/>
+                <w:lang w:val="ru-RU"/>
+              </w:rPr>
+              <m:t>-4</m:t>
+            </m:r>
+          </m:sup>
+        </m:sSup>
+      </m:oMath>
+      <w:r>
+        <w:rPr>
+          <w:rFonts w:eastAsiaTheme="minorEastAsia"/>
+          <w:lang w:val="ru-RU"/>
+        </w:rPr>
+        <w:t xml:space="preserve"> можно уже использовать метод с более сложными условиями, который сходился бы быстрее. Метод Ньютона, короче.</w:t>
       </w:r>
     </w:p>
     <w:p>
@@ -2757,6 +4427,9 @@
     </w:p>
     <w:p>
       <w:r>
+        <w:rPr>
+          <w:noProof/>
+        </w:rPr>
         <w:drawing>
           <wp:inline distT="0" distB="0" distL="0" distR="0" wp14:anchorId="0C299CE2" wp14:editId="7B698302">
             <wp:extent cx="2920365" cy="3893820"/>
@@ -2797,6 +4470,9 @@
         <w:t xml:space="preserve">  </w:t>
       </w:r>
       <w:r>
+        <w:rPr>
+          <w:noProof/>
+        </w:rPr>
         <w:drawing>
           <wp:inline distT="0" distB="0" distL="0" distR="0" wp14:anchorId="7E4D53E7" wp14:editId="6AEF244D">
             <wp:extent cx="2628900" cy="3943350"/>
@@ -2833,8 +4509,6 @@
           </wp:inline>
         </w:drawing>
       </w:r>
-      <w:bookmarkStart w:id="0" w:name="_GoBack"/>
-      <w:bookmarkEnd w:id="0"/>
     </w:p>
     <w:sectPr>
       <w:pgSz w:w="11906" w:h="16838"/>
@@ -2960,8 +4634,124 @@
       </w:rPr>
     </w:lvl>
   </w:abstractNum>
+  <w:abstractNum w:abstractNumId="1" w15:restartNumberingAfterBreak="0">
+    <w:nsid w:val="52BB06E7"/>
+    <w:multiLevelType w:val="hybridMultilevel"/>
+    <w:tmpl w:val="0B82E946"/>
+    <w:lvl w:ilvl="0" w:tplc="179623AE">
+      <w:start w:val="11"/>
+      <w:numFmt w:val="bullet"/>
+      <w:lvlText w:val=""/>
+      <w:lvlJc w:val="left"/>
+      <w:pPr>
+        <w:ind w:left="720" w:hanging="360"/>
+      </w:pPr>
+      <w:rPr>
+        <w:rFonts w:ascii="Symbol" w:eastAsiaTheme="minorHAnsi" w:hAnsi="Symbol" w:cstheme="minorBidi" w:hint="default"/>
+      </w:rPr>
+    </w:lvl>
+    <w:lvl w:ilvl="1" w:tplc="04090003" w:tentative="1">
+      <w:start w:val="1"/>
+      <w:numFmt w:val="bullet"/>
+      <w:lvlText w:val="o"/>
+      <w:lvlJc w:val="left"/>
+      <w:pPr>
+        <w:ind w:left="1440" w:hanging="360"/>
+      </w:pPr>
+      <w:rPr>
+        <w:rFonts w:ascii="Courier New" w:hAnsi="Courier New" w:cs="Courier New" w:hint="default"/>
+      </w:rPr>
+    </w:lvl>
+    <w:lvl w:ilvl="2" w:tplc="04090005" w:tentative="1">
+      <w:start w:val="1"/>
+      <w:numFmt w:val="bullet"/>
+      <w:lvlText w:val=""/>
+      <w:lvlJc w:val="left"/>
+      <w:pPr>
+        <w:ind w:left="2160" w:hanging="360"/>
+      </w:pPr>
+      <w:rPr>
+        <w:rFonts w:ascii="Wingdings" w:hAnsi="Wingdings" w:hint="default"/>
+      </w:rPr>
+    </w:lvl>
+    <w:lvl w:ilvl="3" w:tplc="04090001" w:tentative="1">
+      <w:start w:val="1"/>
+      <w:numFmt w:val="bullet"/>
+      <w:lvlText w:val=""/>
+      <w:lvlJc w:val="left"/>
+      <w:pPr>
+        <w:ind w:left="2880" w:hanging="360"/>
+      </w:pPr>
+      <w:rPr>
+        <w:rFonts w:ascii="Symbol" w:hAnsi="Symbol" w:hint="default"/>
+      </w:rPr>
+    </w:lvl>
+    <w:lvl w:ilvl="4" w:tplc="04090003" w:tentative="1">
+      <w:start w:val="1"/>
+      <w:numFmt w:val="bullet"/>
+      <w:lvlText w:val="o"/>
+      <w:lvlJc w:val="left"/>
+      <w:pPr>
+        <w:ind w:left="3600" w:hanging="360"/>
+      </w:pPr>
+      <w:rPr>
+        <w:rFonts w:ascii="Courier New" w:hAnsi="Courier New" w:cs="Courier New" w:hint="default"/>
+      </w:rPr>
+    </w:lvl>
+    <w:lvl w:ilvl="5" w:tplc="04090005" w:tentative="1">
+      <w:start w:val="1"/>
+      <w:numFmt w:val="bullet"/>
+      <w:lvlText w:val=""/>
+      <w:lvlJc w:val="left"/>
+      <w:pPr>
+        <w:ind w:left="4320" w:hanging="360"/>
+      </w:pPr>
+      <w:rPr>
+        <w:rFonts w:ascii="Wingdings" w:hAnsi="Wingdings" w:hint="default"/>
+      </w:rPr>
+    </w:lvl>
+    <w:lvl w:ilvl="6" w:tplc="04090001" w:tentative="1">
+      <w:start w:val="1"/>
+      <w:numFmt w:val="bullet"/>
+      <w:lvlText w:val=""/>
+      <w:lvlJc w:val="left"/>
+      <w:pPr>
+        <w:ind w:left="5040" w:hanging="360"/>
+      </w:pPr>
+      <w:rPr>
+        <w:rFonts w:ascii="Symbol" w:hAnsi="Symbol" w:hint="default"/>
+      </w:rPr>
+    </w:lvl>
+    <w:lvl w:ilvl="7" w:tplc="04090003" w:tentative="1">
+      <w:start w:val="1"/>
+      <w:numFmt w:val="bullet"/>
+      <w:lvlText w:val="o"/>
+      <w:lvlJc w:val="left"/>
+      <w:pPr>
+        <w:ind w:left="5760" w:hanging="360"/>
+      </w:pPr>
+      <w:rPr>
+        <w:rFonts w:ascii="Courier New" w:hAnsi="Courier New" w:cs="Courier New" w:hint="default"/>
+      </w:rPr>
+    </w:lvl>
+    <w:lvl w:ilvl="8" w:tplc="04090005" w:tentative="1">
+      <w:start w:val="1"/>
+      <w:numFmt w:val="bullet"/>
+      <w:lvlText w:val=""/>
+      <w:lvlJc w:val="left"/>
+      <w:pPr>
+        <w:ind w:left="6480" w:hanging="360"/>
+      </w:pPr>
+      <w:rPr>
+        <w:rFonts w:ascii="Wingdings" w:hAnsi="Wingdings" w:hint="default"/>
+      </w:rPr>
+    </w:lvl>
+  </w:abstractNum>
   <w:num w:numId="1">
     <w:abstractNumId w:val="0"/>
+  </w:num>
+  <w:num w:numId="2">
+    <w:abstractNumId w:val="1"/>
   </w:num>
 </w:numbering>
 </file>

</xml_diff>